<commit_message>
Added senior project stuff
</commit_message>
<xml_diff>
--- a/FormalWork/SeniorProject-3DPCBS/FinalReportSeniorProject.docx
+++ b/FormalWork/SeniorProject-3DPCBS/FinalReportSeniorProject.docx
@@ -532,7 +532,15 @@
                 <w:sz w:val="28"/>
                 <w:szCs w:val="28"/>
               </w:rPr>
-              <w:t xml:space="preserve"> printed PCB’s</w:t>
+              <w:t xml:space="preserve"> printed PCB’</w:t>
+            </w:r>
+            <w:r>
+              <w:rPr>
+                <w:rFonts w:ascii="Univers (W1)" w:hAnsi="Univers (W1)"/>
+                <w:sz w:val="28"/>
+                <w:szCs w:val="28"/>
+              </w:rPr>
+              <w:t>s</w:t>
             </w:r>
           </w:p>
         </w:tc>
@@ -584,19 +592,8 @@
         <w:rPr>
           <w:sz w:val="36"/>
         </w:rPr>
-      </w:pPr>
-    </w:p>
-    <w:p>
-      <w:pPr>
-        <w:pStyle w:val="Title"/>
-        <w:spacing w:before="0"/>
-        <w:jc w:val="both"/>
-        <w:rPr>
-          <w:sz w:val="36"/>
-        </w:rPr>
         <w:sectPr>
           <w:headerReference w:type="default" r:id="rId11"/>
-          <w:footerReference w:type="default" r:id="rId12"/>
           <w:pgSz w:w="12240" w:h="15840"/>
           <w:pgMar w:top="1440" w:right="1440" w:bottom="1440" w:left="1440" w:header="720" w:footer="720" w:gutter="0"/>
           <w:cols w:space="720"/>
@@ -1690,11 +1687,6 @@
       </w:r>
       <w:r>
         <w:tab/>
-      </w:r>
-    </w:p>
-    <w:p>
-      <w:r>
-        <w:br w:type="page"/>
       </w:r>
     </w:p>
     <w:p>
@@ -1737,7 +1729,6 @@
       <w:bookmarkEnd w:id="31"/>
       <w:bookmarkEnd w:id="32"/>
       <w:r>
-        <w:lastRenderedPageBreak/>
         <w:t>Introduction</w:t>
       </w:r>
       <w:bookmarkEnd w:id="33"/>
@@ -1824,13 +1815,26 @@
     </w:p>
     <w:p>
       <w:pPr>
+        <w:rPr>
+          <w:szCs w:val="20"/>
+        </w:rPr>
+      </w:pPr>
+      <w:r>
+        <w:br w:type="page"/>
+      </w:r>
+    </w:p>
+    <w:p>
+      <w:pPr>
         <w:pStyle w:val="Heading2"/>
       </w:pPr>
       <w:bookmarkStart w:id="40" w:name="_Toc1258195043"/>
-      <w:r>
+      <w:proofErr w:type="gramStart"/>
+      <w:r>
+        <w:lastRenderedPageBreak/>
         <w:t>Statement of Work</w:t>
       </w:r>
       <w:bookmarkEnd w:id="40"/>
+      <w:proofErr w:type="gramEnd"/>
     </w:p>
     <w:p>
       <w:pPr>
@@ -1869,6 +1873,508 @@
             <wp:extent cx="3343275" cy="1114425"/>
             <wp:effectExtent l="0" t="0" r="0" b="0"/>
             <wp:docPr id="1519935843" name="Picture 1519935843"/>
+            <wp:cNvGraphicFramePr>
+              <a:graphicFrameLocks xmlns:a="http://schemas.openxmlformats.org/drawingml/2006/main" noChangeAspect="1"/>
+            </wp:cNvGraphicFramePr>
+            <a:graphic xmlns:a="http://schemas.openxmlformats.org/drawingml/2006/main">
+              <a:graphicData uri="http://schemas.openxmlformats.org/drawingml/2006/picture">
+                <pic:pic xmlns:pic="http://schemas.openxmlformats.org/drawingml/2006/picture">
+                  <pic:nvPicPr>
+                    <pic:cNvPr id="0" name=""/>
+                    <pic:cNvPicPr/>
+                  </pic:nvPicPr>
+                  <pic:blipFill>
+                    <a:blip r:embed="rId12">
+                      <a:extLst>
+                        <a:ext uri="{28A0092B-C50C-407E-A947-70E740481C1C}">
+                          <a14:useLocalDpi xmlns:a14="http://schemas.microsoft.com/office/drawing/2010/main" val="0"/>
+                        </a:ext>
+                      </a:extLst>
+                    </a:blip>
+                    <a:stretch>
+                      <a:fillRect/>
+                    </a:stretch>
+                  </pic:blipFill>
+                  <pic:spPr>
+                    <a:xfrm>
+                      <a:off x="0" y="0"/>
+                      <a:ext cx="3343275" cy="1114425"/>
+                    </a:xfrm>
+                    <a:prstGeom prst="rect">
+                      <a:avLst/>
+                    </a:prstGeom>
+                  </pic:spPr>
+                </pic:pic>
+              </a:graphicData>
+            </a:graphic>
+          </wp:inline>
+        </w:drawing>
+      </w:r>
+    </w:p>
+    <w:p>
+      <w:pPr>
+        <w:spacing w:line="257" w:lineRule="auto"/>
+        <w:jc w:val="both"/>
+        <w:rPr>
+          <w:rFonts w:ascii="Aptos" w:eastAsia="Aptos" w:hAnsi="Aptos" w:cs="Aptos"/>
+          <w:sz w:val="22"/>
+          <w:szCs w:val="22"/>
+        </w:rPr>
+      </w:pPr>
+    </w:p>
+    <w:p>
+      <w:pPr>
+        <w:spacing w:line="257" w:lineRule="auto"/>
+        <w:jc w:val="both"/>
+        <w:rPr>
+          <w:rFonts w:ascii="Aptos" w:eastAsia="Aptos" w:hAnsi="Aptos" w:cs="Aptos"/>
+          <w:sz w:val="22"/>
+          <w:szCs w:val="22"/>
+        </w:rPr>
+      </w:pPr>
+      <w:r>
+        <w:rPr>
+          <w:rFonts w:ascii="Aptos" w:eastAsia="Aptos" w:hAnsi="Aptos" w:cs="Aptos"/>
+          <w:b/>
+          <w:bCs/>
+          <w:sz w:val="22"/>
+          <w:szCs w:val="22"/>
+        </w:rPr>
+        <w:t>Project Supervisor:</w:t>
+      </w:r>
+      <w:r>
+        <w:rPr>
+          <w:rFonts w:ascii="Aptos" w:eastAsia="Aptos" w:hAnsi="Aptos" w:cs="Aptos"/>
+          <w:sz w:val="22"/>
+          <w:szCs w:val="22"/>
+        </w:rPr>
+        <w:t xml:space="preserve"> </w:t>
+      </w:r>
+      <w:r>
+        <w:rPr>
+          <w:rFonts w:ascii="Aptos" w:eastAsia="Aptos" w:hAnsi="Aptos" w:cs="Aptos"/>
+          <w:sz w:val="22"/>
+          <w:szCs w:val="22"/>
+          <w:u w:val="single"/>
+        </w:rPr>
+        <w:t xml:space="preserve">     </w:t>
+      </w:r>
+      <w:r>
+        <w:rPr>
+          <w:rFonts w:ascii="Aptos" w:eastAsia="Aptos" w:hAnsi="Aptos" w:cs="Aptos"/>
+          <w:sz w:val="22"/>
+          <w:szCs w:val="22"/>
+          <w:u w:val="single"/>
+        </w:rPr>
+        <w:t xml:space="preserve">Dr. Theodore Grosch                                                                         </w:t>
+      </w:r>
+    </w:p>
+    <w:p>
+      <w:pPr>
+        <w:spacing w:line="257" w:lineRule="auto"/>
+        <w:jc w:val="both"/>
+        <w:rPr>
+          <w:rFonts w:ascii="Aptos" w:eastAsia="Aptos" w:hAnsi="Aptos" w:cs="Aptos"/>
+          <w:sz w:val="22"/>
+          <w:szCs w:val="22"/>
+          <w:u w:val="single"/>
+        </w:rPr>
+      </w:pPr>
+      <w:r>
+        <w:rPr>
+          <w:rFonts w:ascii="Aptos" w:eastAsia="Aptos" w:hAnsi="Aptos" w:cs="Aptos"/>
+          <w:b/>
+          <w:bCs/>
+          <w:sz w:val="22"/>
+          <w:szCs w:val="22"/>
+        </w:rPr>
+        <w:t>Semester:</w:t>
+      </w:r>
+      <w:r>
+        <w:rPr>
+          <w:rFonts w:ascii="Aptos" w:eastAsia="Aptos" w:hAnsi="Aptos" w:cs="Aptos"/>
+          <w:sz w:val="22"/>
+          <w:szCs w:val="22"/>
+        </w:rPr>
+        <w:t xml:space="preserve"> </w:t>
+      </w:r>
+      <w:r>
+        <w:rPr>
+          <w:rFonts w:ascii="Aptos" w:eastAsia="Aptos" w:hAnsi="Aptos" w:cs="Aptos"/>
+          <w:sz w:val="22"/>
+          <w:szCs w:val="22"/>
+          <w:u w:val="single"/>
+        </w:rPr>
+        <w:t xml:space="preserve">     </w:t>
+      </w:r>
+      <w:r>
+        <w:rPr>
+          <w:rFonts w:ascii="Aptos" w:eastAsia="Aptos" w:hAnsi="Aptos" w:cs="Aptos"/>
+          <w:sz w:val="22"/>
+          <w:szCs w:val="22"/>
+          <w:u w:val="single"/>
+        </w:rPr>
+        <w:t>Fall 2024</w:t>
+      </w:r>
+      <w:r>
+        <w:rPr>
+          <w:rFonts w:ascii="Aptos" w:eastAsia="Aptos" w:hAnsi="Aptos" w:cs="Aptos"/>
+          <w:sz w:val="22"/>
+          <w:szCs w:val="22"/>
+          <w:u w:val="single"/>
+        </w:rPr>
+        <w:t xml:space="preserve">                                                                                                                    </w:t>
+      </w:r>
+    </w:p>
+    <w:p>
+      <w:pPr>
+        <w:spacing w:line="257" w:lineRule="auto"/>
+        <w:jc w:val="both"/>
+        <w:rPr>
+          <w:rFonts w:ascii="Aptos" w:eastAsia="Aptos" w:hAnsi="Aptos" w:cs="Aptos"/>
+          <w:sz w:val="22"/>
+          <w:szCs w:val="22"/>
+          <w:u w:val="single"/>
+        </w:rPr>
+      </w:pPr>
+      <w:r>
+        <w:rPr>
+          <w:rFonts w:ascii="Aptos" w:eastAsia="Aptos" w:hAnsi="Aptos" w:cs="Aptos"/>
+          <w:b/>
+          <w:bCs/>
+          <w:sz w:val="22"/>
+          <w:szCs w:val="22"/>
+        </w:rPr>
+        <w:t>Concentration:</w:t>
+      </w:r>
+      <w:r>
+        <w:rPr>
+          <w:rFonts w:ascii="Aptos" w:eastAsia="Aptos" w:hAnsi="Aptos" w:cs="Aptos"/>
+          <w:sz w:val="22"/>
+          <w:szCs w:val="22"/>
+        </w:rPr>
+        <w:t xml:space="preserve"> </w:t>
+      </w:r>
+      <w:r>
+        <w:rPr>
+          <w:rFonts w:ascii="Aptos" w:eastAsia="Aptos" w:hAnsi="Aptos" w:cs="Aptos"/>
+          <w:sz w:val="22"/>
+          <w:szCs w:val="22"/>
+          <w:u w:val="single"/>
+        </w:rPr>
+        <w:t xml:space="preserve">     </w:t>
+      </w:r>
+      <w:r>
+        <w:rPr>
+          <w:rFonts w:ascii="Aptos" w:eastAsia="Aptos" w:hAnsi="Aptos" w:cs="Aptos"/>
+          <w:sz w:val="22"/>
+          <w:szCs w:val="22"/>
+          <w:u w:val="single"/>
+        </w:rPr>
+        <w:t>Electrical Engineerin</w:t>
+      </w:r>
+      <w:r>
+        <w:rPr>
+          <w:rFonts w:ascii="Aptos" w:eastAsia="Aptos" w:hAnsi="Aptos" w:cs="Aptos"/>
+          <w:sz w:val="22"/>
+          <w:szCs w:val="22"/>
+          <w:u w:val="single"/>
+        </w:rPr>
+        <w:t xml:space="preserve">g                                                                              </w:t>
+      </w:r>
+      <w:r>
+        <w:rPr>
+          <w:rFonts w:ascii="Aptos" w:eastAsia="Aptos" w:hAnsi="Aptos" w:cs="Aptos"/>
+          <w:sz w:val="22"/>
+          <w:szCs w:val="22"/>
+          <w:u w:val="single"/>
+        </w:rPr>
+        <w:t xml:space="preserve"> </w:t>
+      </w:r>
+    </w:p>
+    <w:p>
+      <w:pPr>
+        <w:spacing w:line="257" w:lineRule="auto"/>
+        <w:jc w:val="both"/>
+        <w:rPr>
+          <w:rFonts w:ascii="Aptos" w:eastAsia="Aptos" w:hAnsi="Aptos" w:cs="Aptos"/>
+          <w:sz w:val="22"/>
+          <w:szCs w:val="22"/>
+          <w:u w:val="single"/>
+        </w:rPr>
+      </w:pPr>
+    </w:p>
+    <w:p>
+      <w:pPr>
+        <w:spacing w:line="257" w:lineRule="auto"/>
+        <w:jc w:val="both"/>
+        <w:rPr>
+          <w:rFonts w:ascii="Aptos" w:eastAsia="Aptos" w:hAnsi="Aptos" w:cs="Aptos"/>
+          <w:sz w:val="22"/>
+          <w:szCs w:val="22"/>
+        </w:rPr>
+      </w:pPr>
+      <w:r>
+        <w:rPr>
+          <w:rFonts w:ascii="Aptos" w:eastAsia="Aptos" w:hAnsi="Aptos" w:cs="Aptos"/>
+          <w:b/>
+          <w:bCs/>
+          <w:sz w:val="22"/>
+          <w:szCs w:val="22"/>
+        </w:rPr>
+        <w:t>Project Title:</w:t>
+      </w:r>
+      <w:r>
+        <w:rPr>
+          <w:rFonts w:ascii="Aptos" w:eastAsia="Aptos" w:hAnsi="Aptos" w:cs="Aptos"/>
+          <w:sz w:val="22"/>
+          <w:szCs w:val="22"/>
+        </w:rPr>
+        <w:t xml:space="preserve"> </w:t>
+      </w:r>
+      <w:r>
+        <w:rPr>
+          <w:rFonts w:ascii="Aptos" w:eastAsia="Aptos" w:hAnsi="Aptos" w:cs="Aptos"/>
+          <w:sz w:val="22"/>
+          <w:szCs w:val="22"/>
+          <w:u w:val="single"/>
+        </w:rPr>
+        <w:t xml:space="preserve">Design Build and Test Affordable 3D PCB Printing for Prototyping </w:t>
+      </w:r>
+    </w:p>
+    <w:p>
+      <w:pPr>
+        <w:spacing w:line="257" w:lineRule="auto"/>
+        <w:jc w:val="both"/>
+        <w:rPr>
+          <w:rFonts w:ascii="Aptos" w:eastAsia="Aptos" w:hAnsi="Aptos" w:cs="Aptos"/>
+          <w:b/>
+          <w:bCs/>
+          <w:sz w:val="22"/>
+          <w:szCs w:val="22"/>
+        </w:rPr>
+      </w:pPr>
+    </w:p>
+    <w:p>
+      <w:pPr>
+        <w:spacing w:line="257" w:lineRule="auto"/>
+        <w:jc w:val="both"/>
+        <w:rPr>
+          <w:rFonts w:ascii="Aptos" w:eastAsia="Aptos" w:hAnsi="Aptos" w:cs="Aptos"/>
+          <w:sz w:val="22"/>
+          <w:szCs w:val="22"/>
+        </w:rPr>
+      </w:pPr>
+      <w:r>
+        <w:rPr>
+          <w:rFonts w:ascii="Aptos" w:eastAsia="Aptos" w:hAnsi="Aptos" w:cs="Aptos"/>
+          <w:b/>
+          <w:bCs/>
+          <w:sz w:val="22"/>
+          <w:szCs w:val="22"/>
+        </w:rPr>
+        <w:t>Objective:</w:t>
+      </w:r>
+      <w:r>
+        <w:rPr>
+          <w:rFonts w:ascii="Aptos" w:eastAsia="Aptos" w:hAnsi="Aptos" w:cs="Aptos"/>
+          <w:b/>
+          <w:bCs/>
+          <w:sz w:val="22"/>
+          <w:szCs w:val="22"/>
+        </w:rPr>
+        <w:t xml:space="preserve"> </w:t>
+      </w:r>
+    </w:p>
+    <w:p>
+      <w:pPr>
+        <w:spacing w:line="257" w:lineRule="auto"/>
+        <w:jc w:val="both"/>
+        <w:rPr>
+          <w:rFonts w:ascii="Aptos" w:eastAsia="Aptos" w:hAnsi="Aptos" w:cs="Aptos"/>
+          <w:sz w:val="22"/>
+          <w:szCs w:val="22"/>
+        </w:rPr>
+      </w:pPr>
+      <w:r>
+        <w:rPr>
+          <w:rFonts w:ascii="Aptos" w:eastAsia="Aptos" w:hAnsi="Aptos" w:cs="Aptos"/>
+          <w:sz w:val="22"/>
+          <w:szCs w:val="22"/>
+        </w:rPr>
+        <w:t xml:space="preserve">The objective of the project is to lower the barrier of entry for prototyping dynamic PDBs for research and manufacturing by researching techniques to print PCBs on entry level 3D printers. </w:t>
+      </w:r>
+    </w:p>
+    <w:p>
+      <w:pPr>
+        <w:spacing w:line="257" w:lineRule="auto"/>
+        <w:jc w:val="both"/>
+        <w:rPr>
+          <w:rFonts w:ascii="Aptos" w:eastAsia="Aptos" w:hAnsi="Aptos" w:cs="Aptos"/>
+          <w:b/>
+          <w:bCs/>
+          <w:sz w:val="22"/>
+          <w:szCs w:val="22"/>
+        </w:rPr>
+      </w:pPr>
+    </w:p>
+    <w:p>
+      <w:pPr>
+        <w:spacing w:line="257" w:lineRule="auto"/>
+        <w:jc w:val="both"/>
+        <w:rPr>
+          <w:rFonts w:ascii="Aptos" w:eastAsia="Aptos" w:hAnsi="Aptos" w:cs="Aptos"/>
+          <w:b/>
+          <w:bCs/>
+          <w:sz w:val="22"/>
+          <w:szCs w:val="22"/>
+        </w:rPr>
+      </w:pPr>
+      <w:r>
+        <w:rPr>
+          <w:rFonts w:ascii="Aptos" w:eastAsia="Aptos" w:hAnsi="Aptos" w:cs="Aptos"/>
+          <w:b/>
+          <w:bCs/>
+          <w:sz w:val="22"/>
+          <w:szCs w:val="22"/>
+        </w:rPr>
+        <w:t xml:space="preserve">Project Sequence of Goals: </w:t>
+      </w:r>
+    </w:p>
+    <w:p>
+      <w:pPr>
+        <w:spacing w:line="257" w:lineRule="auto"/>
+        <w:ind w:left="720"/>
+        <w:jc w:val="both"/>
+      </w:pPr>
+      <w:r>
+        <w:rPr>
+          <w:rFonts w:ascii="Aptos" w:eastAsia="Aptos" w:hAnsi="Aptos" w:cs="Aptos"/>
+          <w:sz w:val="22"/>
+          <w:szCs w:val="22"/>
+        </w:rPr>
+        <w:t xml:space="preserve">1. Collect materials/develop printing process </w:t>
+      </w:r>
+    </w:p>
+    <w:p>
+      <w:pPr>
+        <w:spacing w:line="257" w:lineRule="auto"/>
+        <w:ind w:left="720"/>
+        <w:jc w:val="both"/>
+      </w:pPr>
+      <w:r>
+        <w:rPr>
+          <w:rFonts w:ascii="Aptos" w:eastAsia="Aptos" w:hAnsi="Aptos" w:cs="Aptos"/>
+          <w:sz w:val="22"/>
+          <w:szCs w:val="22"/>
+        </w:rPr>
+        <w:t xml:space="preserve">2. Circuit Design </w:t>
+      </w:r>
+    </w:p>
+    <w:p>
+      <w:pPr>
+        <w:spacing w:line="257" w:lineRule="auto"/>
+        <w:ind w:left="720"/>
+        <w:jc w:val="both"/>
+      </w:pPr>
+      <w:r>
+        <w:rPr>
+          <w:rFonts w:ascii="Aptos" w:eastAsia="Aptos" w:hAnsi="Aptos" w:cs="Aptos"/>
+          <w:sz w:val="22"/>
+          <w:szCs w:val="22"/>
+        </w:rPr>
+        <w:t xml:space="preserve">3. 3D model design </w:t>
+      </w:r>
+    </w:p>
+    <w:p>
+      <w:pPr>
+        <w:spacing w:line="257" w:lineRule="auto"/>
+        <w:ind w:left="720"/>
+        <w:jc w:val="both"/>
+      </w:pPr>
+      <w:r>
+        <w:rPr>
+          <w:rFonts w:ascii="Aptos" w:eastAsia="Aptos" w:hAnsi="Aptos" w:cs="Aptos"/>
+          <w:sz w:val="22"/>
+          <w:szCs w:val="22"/>
+        </w:rPr>
+        <w:t xml:space="preserve">4. Print PCB </w:t>
+      </w:r>
+    </w:p>
+    <w:p>
+      <w:pPr>
+        <w:spacing w:line="257" w:lineRule="auto"/>
+        <w:ind w:left="720"/>
+        <w:jc w:val="both"/>
+      </w:pPr>
+      <w:r>
+        <w:rPr>
+          <w:rFonts w:ascii="Aptos" w:eastAsia="Aptos" w:hAnsi="Aptos" w:cs="Aptos"/>
+          <w:sz w:val="22"/>
+          <w:szCs w:val="22"/>
+        </w:rPr>
+        <w:t xml:space="preserve">5. Test PCB </w:t>
+      </w:r>
+    </w:p>
+    <w:p>
+      <w:pPr>
+        <w:spacing w:line="257" w:lineRule="auto"/>
+        <w:ind w:left="720"/>
+        <w:jc w:val="both"/>
+      </w:pPr>
+      <w:r>
+        <w:rPr>
+          <w:rFonts w:ascii="Aptos" w:eastAsia="Aptos" w:hAnsi="Aptos" w:cs="Aptos"/>
+          <w:sz w:val="22"/>
+          <w:szCs w:val="22"/>
+        </w:rPr>
+        <w:t xml:space="preserve">6. Observations/Analysis/Deductions </w:t>
+      </w:r>
+    </w:p>
+    <w:p>
+      <w:pPr>
+        <w:spacing w:line="257" w:lineRule="auto"/>
+        <w:ind w:left="720"/>
+        <w:jc w:val="both"/>
+      </w:pPr>
+      <w:r>
+        <w:rPr>
+          <w:rFonts w:ascii="Aptos" w:eastAsia="Aptos" w:hAnsi="Aptos" w:cs="Aptos"/>
+          <w:sz w:val="22"/>
+          <w:szCs w:val="22"/>
+        </w:rPr>
+        <w:t xml:space="preserve">7. Improvement </w:t>
+      </w:r>
+    </w:p>
+    <w:p>
+      <w:pPr>
+        <w:spacing w:line="257" w:lineRule="auto"/>
+        <w:ind w:left="720"/>
+        <w:jc w:val="both"/>
+      </w:pPr>
+      <w:r>
+        <w:rPr>
+          <w:rFonts w:ascii="Aptos" w:eastAsia="Aptos" w:hAnsi="Aptos" w:cs="Aptos"/>
+          <w:sz w:val="22"/>
+          <w:szCs w:val="22"/>
+        </w:rPr>
+        <w:t>8. Final Presentation/Report Preparation</w:t>
+      </w:r>
+    </w:p>
+    <w:p>
+      <w:pPr>
+        <w:pStyle w:val="BodyText"/>
+        <w:jc w:val="center"/>
+      </w:pPr>
+      <w:r>
+        <w:rPr>
+          <w:noProof/>
+        </w:rPr>
+        <w:drawing>
+          <wp:inline distT="0" distB="0" distL="0" distR="0" wp14:anchorId="0DC4BB9B" wp14:editId="2848AC07">
+            <wp:extent cx="4562724" cy="2793206"/>
+            <wp:effectExtent l="0" t="0" r="0" b="0"/>
+            <wp:docPr id="1848117280" name="Picture 1848117280"/>
             <wp:cNvGraphicFramePr>
               <a:graphicFrameLocks xmlns:a="http://schemas.openxmlformats.org/drawingml/2006/main" noChangeAspect="1"/>
             </wp:cNvGraphicFramePr>
@@ -1894,509 +2400,6 @@
                   <pic:spPr>
                     <a:xfrm>
                       <a:off x="0" y="0"/>
-                      <a:ext cx="3343275" cy="1114425"/>
-                    </a:xfrm>
-                    <a:prstGeom prst="rect">
-                      <a:avLst/>
-                    </a:prstGeom>
-                  </pic:spPr>
-                </pic:pic>
-              </a:graphicData>
-            </a:graphic>
-          </wp:inline>
-        </w:drawing>
-      </w:r>
-    </w:p>
-    <w:p>
-      <w:pPr>
-        <w:spacing w:line="257" w:lineRule="auto"/>
-        <w:jc w:val="both"/>
-        <w:rPr>
-          <w:rFonts w:ascii="Aptos" w:eastAsia="Aptos" w:hAnsi="Aptos" w:cs="Aptos"/>
-          <w:sz w:val="22"/>
-          <w:szCs w:val="22"/>
-        </w:rPr>
-      </w:pPr>
-    </w:p>
-    <w:p>
-      <w:pPr>
-        <w:spacing w:line="257" w:lineRule="auto"/>
-        <w:jc w:val="both"/>
-        <w:rPr>
-          <w:rFonts w:ascii="Aptos" w:eastAsia="Aptos" w:hAnsi="Aptos" w:cs="Aptos"/>
-          <w:sz w:val="22"/>
-          <w:szCs w:val="22"/>
-        </w:rPr>
-      </w:pPr>
-      <w:r>
-        <w:rPr>
-          <w:rFonts w:ascii="Aptos" w:eastAsia="Aptos" w:hAnsi="Aptos" w:cs="Aptos"/>
-          <w:b/>
-          <w:bCs/>
-          <w:sz w:val="22"/>
-          <w:szCs w:val="22"/>
-        </w:rPr>
-        <w:t>Project Supervisor:</w:t>
-      </w:r>
-      <w:r>
-        <w:rPr>
-          <w:rFonts w:ascii="Aptos" w:eastAsia="Aptos" w:hAnsi="Aptos" w:cs="Aptos"/>
-          <w:sz w:val="22"/>
-          <w:szCs w:val="22"/>
-        </w:rPr>
-        <w:t xml:space="preserve"> </w:t>
-      </w:r>
-      <w:r>
-        <w:rPr>
-          <w:rFonts w:ascii="Aptos" w:eastAsia="Aptos" w:hAnsi="Aptos" w:cs="Aptos"/>
-          <w:sz w:val="22"/>
-          <w:szCs w:val="22"/>
-          <w:u w:val="single"/>
-        </w:rPr>
-        <w:t xml:space="preserve">     </w:t>
-      </w:r>
-      <w:r>
-        <w:rPr>
-          <w:rFonts w:ascii="Aptos" w:eastAsia="Aptos" w:hAnsi="Aptos" w:cs="Aptos"/>
-          <w:sz w:val="22"/>
-          <w:szCs w:val="22"/>
-          <w:u w:val="single"/>
-        </w:rPr>
-        <w:t xml:space="preserve">Dr. Theodore Grosch                                                                         </w:t>
-      </w:r>
-    </w:p>
-    <w:p>
-      <w:pPr>
-        <w:spacing w:line="257" w:lineRule="auto"/>
-        <w:jc w:val="both"/>
-        <w:rPr>
-          <w:rFonts w:ascii="Aptos" w:eastAsia="Aptos" w:hAnsi="Aptos" w:cs="Aptos"/>
-          <w:sz w:val="22"/>
-          <w:szCs w:val="22"/>
-          <w:u w:val="single"/>
-        </w:rPr>
-      </w:pPr>
-      <w:r>
-        <w:rPr>
-          <w:rFonts w:ascii="Aptos" w:eastAsia="Aptos" w:hAnsi="Aptos" w:cs="Aptos"/>
-          <w:b/>
-          <w:bCs/>
-          <w:sz w:val="22"/>
-          <w:szCs w:val="22"/>
-        </w:rPr>
-        <w:t>Semester:</w:t>
-      </w:r>
-      <w:r>
-        <w:rPr>
-          <w:rFonts w:ascii="Aptos" w:eastAsia="Aptos" w:hAnsi="Aptos" w:cs="Aptos"/>
-          <w:sz w:val="22"/>
-          <w:szCs w:val="22"/>
-        </w:rPr>
-        <w:t xml:space="preserve"> </w:t>
-      </w:r>
-      <w:r>
-        <w:rPr>
-          <w:rFonts w:ascii="Aptos" w:eastAsia="Aptos" w:hAnsi="Aptos" w:cs="Aptos"/>
-          <w:sz w:val="22"/>
-          <w:szCs w:val="22"/>
-          <w:u w:val="single"/>
-        </w:rPr>
-        <w:t xml:space="preserve">     </w:t>
-      </w:r>
-      <w:r>
-        <w:rPr>
-          <w:rFonts w:ascii="Aptos" w:eastAsia="Aptos" w:hAnsi="Aptos" w:cs="Aptos"/>
-          <w:sz w:val="22"/>
-          <w:szCs w:val="22"/>
-          <w:u w:val="single"/>
-        </w:rPr>
-        <w:t>Fall 2024</w:t>
-      </w:r>
-      <w:r>
-        <w:rPr>
-          <w:rFonts w:ascii="Aptos" w:eastAsia="Aptos" w:hAnsi="Aptos" w:cs="Aptos"/>
-          <w:sz w:val="22"/>
-          <w:szCs w:val="22"/>
-          <w:u w:val="single"/>
-        </w:rPr>
-        <w:t xml:space="preserve">                                                                                                                    </w:t>
-      </w:r>
-    </w:p>
-    <w:p>
-      <w:pPr>
-        <w:spacing w:line="257" w:lineRule="auto"/>
-        <w:jc w:val="both"/>
-        <w:rPr>
-          <w:rFonts w:ascii="Aptos" w:eastAsia="Aptos" w:hAnsi="Aptos" w:cs="Aptos"/>
-          <w:sz w:val="22"/>
-          <w:szCs w:val="22"/>
-          <w:u w:val="single"/>
-        </w:rPr>
-      </w:pPr>
-      <w:r>
-        <w:rPr>
-          <w:rFonts w:ascii="Aptos" w:eastAsia="Aptos" w:hAnsi="Aptos" w:cs="Aptos"/>
-          <w:b/>
-          <w:bCs/>
-          <w:sz w:val="22"/>
-          <w:szCs w:val="22"/>
-        </w:rPr>
-        <w:t>Concentration:</w:t>
-      </w:r>
-      <w:r>
-        <w:rPr>
-          <w:rFonts w:ascii="Aptos" w:eastAsia="Aptos" w:hAnsi="Aptos" w:cs="Aptos"/>
-          <w:sz w:val="22"/>
-          <w:szCs w:val="22"/>
-        </w:rPr>
-        <w:t xml:space="preserve"> </w:t>
-      </w:r>
-      <w:r>
-        <w:rPr>
-          <w:rFonts w:ascii="Aptos" w:eastAsia="Aptos" w:hAnsi="Aptos" w:cs="Aptos"/>
-          <w:sz w:val="22"/>
-          <w:szCs w:val="22"/>
-          <w:u w:val="single"/>
-        </w:rPr>
-        <w:t xml:space="preserve">     </w:t>
-      </w:r>
-      <w:r>
-        <w:rPr>
-          <w:rFonts w:ascii="Aptos" w:eastAsia="Aptos" w:hAnsi="Aptos" w:cs="Aptos"/>
-          <w:sz w:val="22"/>
-          <w:szCs w:val="22"/>
-          <w:u w:val="single"/>
-        </w:rPr>
-        <w:t>Electrical Engineerin</w:t>
-      </w:r>
-      <w:r>
-        <w:rPr>
-          <w:rFonts w:ascii="Aptos" w:eastAsia="Aptos" w:hAnsi="Aptos" w:cs="Aptos"/>
-          <w:sz w:val="22"/>
-          <w:szCs w:val="22"/>
-          <w:u w:val="single"/>
-        </w:rPr>
-        <w:t xml:space="preserve">g                                                                              </w:t>
-      </w:r>
-      <w:r>
-        <w:rPr>
-          <w:rFonts w:ascii="Aptos" w:eastAsia="Aptos" w:hAnsi="Aptos" w:cs="Aptos"/>
-          <w:sz w:val="22"/>
-          <w:szCs w:val="22"/>
-          <w:u w:val="single"/>
-        </w:rPr>
-        <w:t xml:space="preserve"> </w:t>
-      </w:r>
-    </w:p>
-    <w:p>
-      <w:pPr>
-        <w:spacing w:line="257" w:lineRule="auto"/>
-        <w:jc w:val="both"/>
-        <w:rPr>
-          <w:rFonts w:ascii="Aptos" w:eastAsia="Aptos" w:hAnsi="Aptos" w:cs="Aptos"/>
-          <w:sz w:val="22"/>
-          <w:szCs w:val="22"/>
-          <w:u w:val="single"/>
-        </w:rPr>
-      </w:pPr>
-    </w:p>
-    <w:p>
-      <w:pPr>
-        <w:spacing w:line="257" w:lineRule="auto"/>
-        <w:jc w:val="both"/>
-        <w:rPr>
-          <w:rFonts w:ascii="Aptos" w:eastAsia="Aptos" w:hAnsi="Aptos" w:cs="Aptos"/>
-          <w:sz w:val="22"/>
-          <w:szCs w:val="22"/>
-        </w:rPr>
-      </w:pPr>
-      <w:r>
-        <w:rPr>
-          <w:rFonts w:ascii="Aptos" w:eastAsia="Aptos" w:hAnsi="Aptos" w:cs="Aptos"/>
-          <w:b/>
-          <w:bCs/>
-          <w:sz w:val="22"/>
-          <w:szCs w:val="22"/>
-        </w:rPr>
-        <w:t>Project Title:</w:t>
-      </w:r>
-      <w:r>
-        <w:rPr>
-          <w:rFonts w:ascii="Aptos" w:eastAsia="Aptos" w:hAnsi="Aptos" w:cs="Aptos"/>
-          <w:sz w:val="22"/>
-          <w:szCs w:val="22"/>
-        </w:rPr>
-        <w:t xml:space="preserve"> </w:t>
-      </w:r>
-      <w:r>
-        <w:rPr>
-          <w:rFonts w:ascii="Aptos" w:eastAsia="Aptos" w:hAnsi="Aptos" w:cs="Aptos"/>
-          <w:sz w:val="22"/>
-          <w:szCs w:val="22"/>
-          <w:u w:val="single"/>
-        </w:rPr>
-        <w:t xml:space="preserve">Design Build and Test Affordable 3D PCB Printing for Prototyping </w:t>
-      </w:r>
-    </w:p>
-    <w:p>
-      <w:pPr>
-        <w:spacing w:line="257" w:lineRule="auto"/>
-        <w:jc w:val="both"/>
-        <w:rPr>
-          <w:rFonts w:ascii="Aptos" w:eastAsia="Aptos" w:hAnsi="Aptos" w:cs="Aptos"/>
-          <w:b/>
-          <w:bCs/>
-          <w:sz w:val="22"/>
-          <w:szCs w:val="22"/>
-        </w:rPr>
-      </w:pPr>
-    </w:p>
-    <w:p>
-      <w:pPr>
-        <w:spacing w:line="257" w:lineRule="auto"/>
-        <w:jc w:val="both"/>
-        <w:rPr>
-          <w:rFonts w:ascii="Aptos" w:eastAsia="Aptos" w:hAnsi="Aptos" w:cs="Aptos"/>
-          <w:sz w:val="22"/>
-          <w:szCs w:val="22"/>
-        </w:rPr>
-      </w:pPr>
-      <w:r>
-        <w:rPr>
-          <w:rFonts w:ascii="Aptos" w:eastAsia="Aptos" w:hAnsi="Aptos" w:cs="Aptos"/>
-          <w:b/>
-          <w:bCs/>
-          <w:sz w:val="22"/>
-          <w:szCs w:val="22"/>
-        </w:rPr>
-        <w:t>Objective:</w:t>
-      </w:r>
-      <w:r>
-        <w:rPr>
-          <w:rFonts w:ascii="Aptos" w:eastAsia="Aptos" w:hAnsi="Aptos" w:cs="Aptos"/>
-          <w:b/>
-          <w:bCs/>
-          <w:sz w:val="22"/>
-          <w:szCs w:val="22"/>
-        </w:rPr>
-        <w:t xml:space="preserve"> </w:t>
-      </w:r>
-    </w:p>
-    <w:p>
-      <w:pPr>
-        <w:spacing w:line="257" w:lineRule="auto"/>
-        <w:jc w:val="both"/>
-        <w:rPr>
-          <w:rFonts w:ascii="Aptos" w:eastAsia="Aptos" w:hAnsi="Aptos" w:cs="Aptos"/>
-          <w:sz w:val="22"/>
-          <w:szCs w:val="22"/>
-        </w:rPr>
-      </w:pPr>
-      <w:r>
-        <w:rPr>
-          <w:rFonts w:ascii="Aptos" w:eastAsia="Aptos" w:hAnsi="Aptos" w:cs="Aptos"/>
-          <w:sz w:val="22"/>
-          <w:szCs w:val="22"/>
-        </w:rPr>
-        <w:lastRenderedPageBreak/>
-        <w:t xml:space="preserve">The objective of the project is to lower the barrier of entry for prototyping dynamic PDBs for research and manufacturing by researching techniques to print PCBs on entry level 3D printers. </w:t>
-      </w:r>
-    </w:p>
-    <w:p>
-      <w:pPr>
-        <w:spacing w:line="257" w:lineRule="auto"/>
-        <w:jc w:val="both"/>
-        <w:rPr>
-          <w:rFonts w:ascii="Aptos" w:eastAsia="Aptos" w:hAnsi="Aptos" w:cs="Aptos"/>
-          <w:b/>
-          <w:bCs/>
-          <w:sz w:val="22"/>
-          <w:szCs w:val="22"/>
-        </w:rPr>
-      </w:pPr>
-    </w:p>
-    <w:p>
-      <w:pPr>
-        <w:spacing w:line="257" w:lineRule="auto"/>
-        <w:jc w:val="both"/>
-        <w:rPr>
-          <w:rFonts w:ascii="Aptos" w:eastAsia="Aptos" w:hAnsi="Aptos" w:cs="Aptos"/>
-          <w:b/>
-          <w:bCs/>
-          <w:sz w:val="22"/>
-          <w:szCs w:val="22"/>
-        </w:rPr>
-      </w:pPr>
-      <w:r>
-        <w:rPr>
-          <w:rFonts w:ascii="Aptos" w:eastAsia="Aptos" w:hAnsi="Aptos" w:cs="Aptos"/>
-          <w:b/>
-          <w:bCs/>
-          <w:sz w:val="22"/>
-          <w:szCs w:val="22"/>
-        </w:rPr>
-        <w:t xml:space="preserve">Project Sequence of Goals: </w:t>
-      </w:r>
-    </w:p>
-    <w:p>
-      <w:pPr>
-        <w:spacing w:line="257" w:lineRule="auto"/>
-        <w:ind w:left="720"/>
-        <w:jc w:val="both"/>
-      </w:pPr>
-      <w:r>
-        <w:rPr>
-          <w:rFonts w:ascii="Aptos" w:eastAsia="Aptos" w:hAnsi="Aptos" w:cs="Aptos"/>
-          <w:sz w:val="22"/>
-          <w:szCs w:val="22"/>
-        </w:rPr>
-        <w:t xml:space="preserve">1. Collect materials/develop printing process </w:t>
-      </w:r>
-    </w:p>
-    <w:p>
-      <w:pPr>
-        <w:spacing w:line="257" w:lineRule="auto"/>
-        <w:ind w:left="720"/>
-        <w:jc w:val="both"/>
-      </w:pPr>
-      <w:r>
-        <w:rPr>
-          <w:rFonts w:ascii="Aptos" w:eastAsia="Aptos" w:hAnsi="Aptos" w:cs="Aptos"/>
-          <w:sz w:val="22"/>
-          <w:szCs w:val="22"/>
-        </w:rPr>
-        <w:t xml:space="preserve">2. Circuit Design </w:t>
-      </w:r>
-    </w:p>
-    <w:p>
-      <w:pPr>
-        <w:spacing w:line="257" w:lineRule="auto"/>
-        <w:ind w:left="720"/>
-        <w:jc w:val="both"/>
-      </w:pPr>
-      <w:r>
-        <w:rPr>
-          <w:rFonts w:ascii="Aptos" w:eastAsia="Aptos" w:hAnsi="Aptos" w:cs="Aptos"/>
-          <w:sz w:val="22"/>
-          <w:szCs w:val="22"/>
-        </w:rPr>
-        <w:t xml:space="preserve">3. 3D model design </w:t>
-      </w:r>
-    </w:p>
-    <w:p>
-      <w:pPr>
-        <w:spacing w:line="257" w:lineRule="auto"/>
-        <w:ind w:left="720"/>
-        <w:jc w:val="both"/>
-      </w:pPr>
-      <w:r>
-        <w:rPr>
-          <w:rFonts w:ascii="Aptos" w:eastAsia="Aptos" w:hAnsi="Aptos" w:cs="Aptos"/>
-          <w:sz w:val="22"/>
-          <w:szCs w:val="22"/>
-        </w:rPr>
-        <w:t xml:space="preserve">4. Print PCB </w:t>
-      </w:r>
-    </w:p>
-    <w:p>
-      <w:pPr>
-        <w:spacing w:line="257" w:lineRule="auto"/>
-        <w:ind w:left="720"/>
-        <w:jc w:val="both"/>
-      </w:pPr>
-      <w:r>
-        <w:rPr>
-          <w:rFonts w:ascii="Aptos" w:eastAsia="Aptos" w:hAnsi="Aptos" w:cs="Aptos"/>
-          <w:sz w:val="22"/>
-          <w:szCs w:val="22"/>
-        </w:rPr>
-        <w:t xml:space="preserve">5. Test PCB </w:t>
-      </w:r>
-    </w:p>
-    <w:p>
-      <w:pPr>
-        <w:spacing w:line="257" w:lineRule="auto"/>
-        <w:ind w:left="720"/>
-        <w:jc w:val="both"/>
-      </w:pPr>
-      <w:r>
-        <w:rPr>
-          <w:rFonts w:ascii="Aptos" w:eastAsia="Aptos" w:hAnsi="Aptos" w:cs="Aptos"/>
-          <w:sz w:val="22"/>
-          <w:szCs w:val="22"/>
-        </w:rPr>
-        <w:t xml:space="preserve">6. Observations/Analysis/Deductions </w:t>
-      </w:r>
-    </w:p>
-    <w:p>
-      <w:pPr>
-        <w:spacing w:line="257" w:lineRule="auto"/>
-        <w:ind w:left="720"/>
-        <w:jc w:val="both"/>
-      </w:pPr>
-      <w:r>
-        <w:rPr>
-          <w:rFonts w:ascii="Aptos" w:eastAsia="Aptos" w:hAnsi="Aptos" w:cs="Aptos"/>
-          <w:sz w:val="22"/>
-          <w:szCs w:val="22"/>
-        </w:rPr>
-        <w:t xml:space="preserve">7. Improvement </w:t>
-      </w:r>
-    </w:p>
-    <w:p>
-      <w:pPr>
-        <w:spacing w:line="257" w:lineRule="auto"/>
-        <w:ind w:left="720"/>
-        <w:jc w:val="both"/>
-      </w:pPr>
-      <w:r>
-        <w:rPr>
-          <w:rFonts w:ascii="Aptos" w:eastAsia="Aptos" w:hAnsi="Aptos" w:cs="Aptos"/>
-          <w:sz w:val="22"/>
-          <w:szCs w:val="22"/>
-        </w:rPr>
-        <w:t>8. Final Presentation/Report Preparation</w:t>
-      </w:r>
-    </w:p>
-    <w:p>
-      <w:pPr>
-        <w:pStyle w:val="BodyText"/>
-        <w:jc w:val="center"/>
-      </w:pPr>
-      <w:r>
-        <w:rPr>
-          <w:noProof/>
-        </w:rPr>
-        <w:drawing>
-          <wp:inline distT="0" distB="0" distL="0" distR="0" wp14:anchorId="0DC4BB9B" wp14:editId="2848AC07">
-            <wp:extent cx="4562724" cy="2793206"/>
-            <wp:effectExtent l="0" t="0" r="0" b="0"/>
-            <wp:docPr id="1848117280" name="Picture 1848117280"/>
-            <wp:cNvGraphicFramePr>
-              <a:graphicFrameLocks xmlns:a="http://schemas.openxmlformats.org/drawingml/2006/main" noChangeAspect="1"/>
-            </wp:cNvGraphicFramePr>
-            <a:graphic xmlns:a="http://schemas.openxmlformats.org/drawingml/2006/main">
-              <a:graphicData uri="http://schemas.openxmlformats.org/drawingml/2006/picture">
-                <pic:pic xmlns:pic="http://schemas.openxmlformats.org/drawingml/2006/picture">
-                  <pic:nvPicPr>
-                    <pic:cNvPr id="0" name=""/>
-                    <pic:cNvPicPr/>
-                  </pic:nvPicPr>
-                  <pic:blipFill>
-                    <a:blip r:embed="rId14">
-                      <a:extLst>
-                        <a:ext uri="{28A0092B-C50C-407E-A947-70E740481C1C}">
-                          <a14:useLocalDpi xmlns:a14="http://schemas.microsoft.com/office/drawing/2010/main" val="0"/>
-                        </a:ext>
-                      </a:extLst>
-                    </a:blip>
-                    <a:stretch>
-                      <a:fillRect/>
-                    </a:stretch>
-                  </pic:blipFill>
-                  <pic:spPr>
-                    <a:xfrm>
-                      <a:off x="0" y="0"/>
                       <a:ext cx="4562724" cy="2793206"/>
                     </a:xfrm>
                     <a:prstGeom prst="rect">
@@ -2425,6 +2428,7 @@
       </w:pPr>
       <w:bookmarkStart w:id="41" w:name="_Toc1781905078"/>
       <w:r>
+        <w:lastRenderedPageBreak/>
         <w:t>Research Report</w:t>
       </w:r>
       <w:bookmarkEnd w:id="41"/>
@@ -2508,7 +2512,6 @@
           <w:b/>
           <w:bCs/>
         </w:rPr>
-        <w:lastRenderedPageBreak/>
         <w:t>Prototyping and Customization</w:t>
       </w:r>
       <w:r>
@@ -2710,6 +2713,7 @@
           <w:b/>
           <w:bCs/>
         </w:rPr>
+        <w:lastRenderedPageBreak/>
         <w:t>Advanced Multilayer Designs</w:t>
       </w:r>
       <w:r>
@@ -2783,11 +2787,7 @@
     </w:p>
     <w:p>
       <w:r>
-        <w:t xml:space="preserve">3D-printed PCBs are poised to revolutionize the electronics industry by offering cost-effective, flexible, and innovative solutions. However, significant challenges remain, particularly in </w:t>
-      </w:r>
-      <w:r>
-        <w:lastRenderedPageBreak/>
-        <w:t>material science and process standardization. By addressing these issues, 3D-printed PCBs can unlock new opportunities in prototyping, customization, and advanced research.</w:t>
+        <w:t>3D-printed PCBs are poised to revolutionize the electronics industry by offering cost-effective, flexible, and innovative solutions. However, significant challenges remain, particularly in material science and process standardization. By addressing these issues, 3D-printed PCBs can unlock new opportunities in prototyping, customization, and advanced research.</w:t>
       </w:r>
     </w:p>
     <w:p/>
@@ -2976,6 +2976,7 @@
         <w:pStyle w:val="Heading3"/>
       </w:pPr>
       <w:r>
+        <w:lastRenderedPageBreak/>
         <w:t xml:space="preserve">Electricaly Mounting </w:t>
       </w:r>
       <w:r>
@@ -3076,7 +3077,6 @@
       <w:bookmarkStart w:id="46" w:name="_Toc206155453"/>
       <w:bookmarkStart w:id="47" w:name="_Toc1637668235"/>
       <w:r>
-        <w:lastRenderedPageBreak/>
         <w:t xml:space="preserve">Development </w:t>
       </w:r>
       <w:bookmarkEnd w:id="43"/>
@@ -3163,7 +3163,7 @@
                     <pic:cNvPicPr/>
                   </pic:nvPicPr>
                   <pic:blipFill>
-                    <a:blip r:embed="rId15">
+                    <a:blip r:embed="rId14">
                       <a:extLst>
                         <a:ext uri="{28A0092B-C50C-407E-A947-70E740481C1C}">
                           <a14:useLocalDpi xmlns:a14="http://schemas.microsoft.com/office/drawing/2010/main" val="0"/>
@@ -3189,8 +3189,6 @@
           </wp:inline>
         </w:drawing>
       </w:r>
-    </w:p>
-    <w:p>
       <w:r>
         <w:br w:type="page"/>
       </w:r>
@@ -3545,6 +3543,72 @@
             <wp:extent cx="4333875" cy="4191000"/>
             <wp:effectExtent l="0" t="0" r="0" b="0"/>
             <wp:docPr id="2134734681" name="Picture 2134734681" descr="A table with numbers and symbols&#10;&#10;Description automatically generated"/>
+            <wp:cNvGraphicFramePr>
+              <a:graphicFrameLocks xmlns:a="http://schemas.openxmlformats.org/drawingml/2006/main" noChangeAspect="1"/>
+            </wp:cNvGraphicFramePr>
+            <a:graphic xmlns:a="http://schemas.openxmlformats.org/drawingml/2006/main">
+              <a:graphicData uri="http://schemas.openxmlformats.org/drawingml/2006/picture">
+                <pic:pic xmlns:pic="http://schemas.openxmlformats.org/drawingml/2006/picture">
+                  <pic:nvPicPr>
+                    <pic:cNvPr id="0" name=""/>
+                    <pic:cNvPicPr/>
+                  </pic:nvPicPr>
+                  <pic:blipFill>
+                    <a:blip r:embed="rId15">
+                      <a:extLst>
+                        <a:ext uri="{28A0092B-C50C-407E-A947-70E740481C1C}">
+                          <a14:useLocalDpi xmlns:a14="http://schemas.microsoft.com/office/drawing/2010/main" val="0"/>
+                        </a:ext>
+                      </a:extLst>
+                    </a:blip>
+                    <a:stretch>
+                      <a:fillRect/>
+                    </a:stretch>
+                  </pic:blipFill>
+                  <pic:spPr>
+                    <a:xfrm>
+                      <a:off x="0" y="0"/>
+                      <a:ext cx="4333875" cy="4191000"/>
+                    </a:xfrm>
+                    <a:prstGeom prst="rect">
+                      <a:avLst/>
+                    </a:prstGeom>
+                  </pic:spPr>
+                </pic:pic>
+              </a:graphicData>
+            </a:graphic>
+          </wp:inline>
+        </w:drawing>
+      </w:r>
+    </w:p>
+    <w:p>
+      <w:pPr>
+        <w:pStyle w:val="Caption"/>
+      </w:pPr>
+      <w:r>
+        <w:t xml:space="preserve">Figure </w:t>
+      </w:r>
+      <w:r>
+        <w:t>2</w:t>
+      </w:r>
+      <w:r>
+        <w:t>: Resistivity Formula</w:t>
+      </w:r>
+    </w:p>
+    <w:p>
+      <w:pPr>
+        <w:pStyle w:val="BodyText"/>
+        <w:jc w:val="center"/>
+      </w:pPr>
+      <w:r>
+        <w:rPr>
+          <w:noProof/>
+        </w:rPr>
+        <w:drawing>
+          <wp:inline distT="0" distB="0" distL="0" distR="0" wp14:anchorId="1088301A" wp14:editId="575E1B98">
+            <wp:extent cx="2333625" cy="619125"/>
+            <wp:effectExtent l="0" t="0" r="0" b="0"/>
+            <wp:docPr id="671141511" name="Picture 671141511" descr="A math equation with white text&#10;&#10;Description automatically generated"/>
             <wp:cNvGraphicFramePr>
               <a:graphicFrameLocks xmlns:a="http://schemas.openxmlformats.org/drawingml/2006/main" noChangeAspect="1"/>
             </wp:cNvGraphicFramePr>
@@ -3570,7 +3634,7 @@
                   <pic:spPr>
                     <a:xfrm>
                       <a:off x="0" y="0"/>
-                      <a:ext cx="4333875" cy="4191000"/>
+                      <a:ext cx="2333625" cy="619125"/>
                     </a:xfrm>
                     <a:prstGeom prst="rect">
                       <a:avLst/>
@@ -3585,21 +3649,165 @@
     </w:p>
     <w:p>
       <w:pPr>
+        <w:pStyle w:val="BodyText"/>
+      </w:pPr>
+      <w:r>
+        <w:t>Silver Paste # 12640 added .05 ohms resistance when applied to one side of the trace.</w:t>
+      </w:r>
+    </w:p>
+    <w:p>
+      <w:pPr>
+        <w:pStyle w:val="BodyText"/>
+      </w:pPr>
+      <w:r>
+        <w:t xml:space="preserve">Looking at the </w:t>
+      </w:r>
+      <w:r>
+        <w:t>resistivity</w:t>
+      </w:r>
+      <w:r>
+        <w:t xml:space="preserve"> tests, Multi3D </w:t>
+      </w:r>
+      <w:r>
+        <w:t>filament</w:t>
+      </w:r>
+      <w:r>
+        <w:t xml:space="preserve"> had the best electrical properties of the group. </w:t>
+      </w:r>
+      <w:r>
+        <w:t>Its average resistivity was 247~ times better than Amolen</w:t>
+      </w:r>
+      <w:r>
+        <w:t xml:space="preserve"> and 4904~ times better than Youso </w:t>
+      </w:r>
+      <w:r>
+        <w:t>filament</w:t>
+      </w:r>
+      <w:r>
+        <w:t xml:space="preserve">. </w:t>
+      </w:r>
+      <w:r>
+        <w:t xml:space="preserve">Due to this, </w:t>
+      </w:r>
+      <w:r>
+        <w:t>Multi3D filament was chosen to be the filament used in the board testing.</w:t>
+      </w:r>
+    </w:p>
+    <w:p>
+      <w:pPr>
+        <w:pStyle w:val="Heading1"/>
+      </w:pPr>
+      <w:r>
+        <w:t xml:space="preserve">Conductive Trace Characteristics </w:t>
+      </w:r>
+    </w:p>
+    <w:p>
+      <w:pPr>
+        <w:pStyle w:val="Heading2"/>
+      </w:pPr>
+      <w:r>
+        <w:t>Overview</w:t>
+      </w:r>
+    </w:p>
+    <w:p>
+      <w:pPr>
+        <w:pStyle w:val="BodyText"/>
+        <w:spacing w:line="259" w:lineRule="auto"/>
+      </w:pPr>
+      <w:r>
+        <w:t xml:space="preserve">The resistivity of copper is </w:t>
+      </w:r>
+      <w:r>
+        <w:t>1.68x10^-6 ohm/cm</w:t>
+      </w:r>
+      <w:r>
+        <w:t xml:space="preserve">. The tested resistivity of Multi3D conductive filament is </w:t>
+      </w:r>
+      <w:r>
+        <w:t>1.41x10^-1 ohm/cm</w:t>
+      </w:r>
+      <w:r>
+        <w:t xml:space="preserve">. This means that Multi3D conductive filament is 83,928 times </w:t>
+      </w:r>
+      <w:r>
+        <w:lastRenderedPageBreak/>
+        <w:t xml:space="preserve">worse at conducting electricity than copper. While this number may seem insurmountable, it can be </w:t>
+      </w:r>
+      <w:r>
+        <w:t xml:space="preserve">overcome by printing large enough traces to lower the resistance. </w:t>
+      </w:r>
+      <w:r>
+        <w:t xml:space="preserve">The required trace resistance can be further lowered by selecting a type of circuit to print that is </w:t>
+      </w:r>
+      <w:r>
+        <w:t xml:space="preserve">not sensitive or does not use high voltage. This eliminates power circuits, and analog circuits and leaves digital logic circuits on the board. Digital logic circuits read in 0-1, </w:t>
+      </w:r>
+      <w:r>
+        <w:t>Boolean</w:t>
+      </w:r>
+      <w:r>
+        <w:t xml:space="preserve"> </w:t>
+      </w:r>
+      <w:r>
+        <w:t>values</w:t>
+      </w:r>
+      <w:r>
+        <w:t xml:space="preserve">, </w:t>
+      </w:r>
+      <w:r>
+        <w:t>at</w:t>
+      </w:r>
+      <w:r>
+        <w:t xml:space="preserve"> high spee</w:t>
+      </w:r>
+      <w:r>
+        <w:t>ds to transfer information. The voltage range</w:t>
+      </w:r>
+      <w:r>
+        <w:t xml:space="preserve"> depends on the type </w:t>
+      </w:r>
+      <w:r>
+        <w:t>of digital logic circuit.</w:t>
+      </w:r>
+    </w:p>
+    <w:p>
+      <w:pPr>
+        <w:pStyle w:val="Heading2"/>
+      </w:pPr>
+      <w:r>
+        <w:t>Theoretical Minimum Trace Sizing Process</w:t>
+      </w:r>
+    </w:p>
+    <w:p>
+      <w:pPr>
+        <w:pStyle w:val="BodyText"/>
+        <w:spacing w:line="259" w:lineRule="auto"/>
+      </w:pPr>
+      <w:r>
+        <w:t>Typical</w:t>
+      </w:r>
+      <w:r>
+        <w:t xml:space="preserve"> modern Digital logic circuits fall under these categories:</w:t>
+      </w:r>
+    </w:p>
+    <w:p>
+      <w:pPr>
         <w:pStyle w:val="Caption"/>
       </w:pPr>
       <w:r>
-        <w:t xml:space="preserve">Figure </w:t>
-      </w:r>
-      <w:r>
-        <w:t>2</w:t>
-      </w:r>
-      <w:r>
-        <w:t>: Resistivity Formula</w:t>
+        <w:t xml:space="preserve">Table </w:t>
+      </w:r>
+      <w:r>
+        <w:t>3</w:t>
+      </w:r>
+      <w:r>
+        <w:t>: Resistivity tests on conductive material</w:t>
       </w:r>
     </w:p>
     <w:p>
       <w:pPr>
         <w:pStyle w:val="BodyText"/>
+        <w:spacing w:line="259" w:lineRule="auto"/>
         <w:jc w:val="center"/>
       </w:pPr>
       <w:r>
@@ -3607,10 +3815,10 @@
           <w:noProof/>
         </w:rPr>
         <w:drawing>
-          <wp:inline distT="0" distB="0" distL="0" distR="0" wp14:anchorId="1088301A" wp14:editId="575E1B98">
-            <wp:extent cx="2333625" cy="619125"/>
+          <wp:inline distT="0" distB="0" distL="0" distR="0" wp14:anchorId="4C9DC9D4" wp14:editId="573B601F">
+            <wp:extent cx="3924300" cy="771525"/>
             <wp:effectExtent l="0" t="0" r="0" b="0"/>
-            <wp:docPr id="671141511" name="Picture 671141511" descr="A math equation with white text&#10;&#10;Description automatically generated"/>
+            <wp:docPr id="1967775248" name="Picture 1967775248"/>
             <wp:cNvGraphicFramePr>
               <a:graphicFrameLocks xmlns:a="http://schemas.openxmlformats.org/drawingml/2006/main" noChangeAspect="1"/>
             </wp:cNvGraphicFramePr>
@@ -3636,7 +3844,7 @@
                   <pic:spPr>
                     <a:xfrm>
                       <a:off x="0" y="0"/>
-                      <a:ext cx="2333625" cy="619125"/>
+                      <a:ext cx="3924300" cy="771525"/>
                     </a:xfrm>
                     <a:prstGeom prst="rect">
                       <a:avLst/>
@@ -3652,63 +3860,82 @@
     <w:p>
       <w:pPr>
         <w:pStyle w:val="BodyText"/>
-      </w:pPr>
-      <w:r>
-        <w:t>Silver Paste # 12640 added .05 ohms resistance when applied to one side of the trace.</w:t>
+        <w:spacing w:line="259" w:lineRule="auto"/>
+      </w:pPr>
+      <w:r>
+        <w:t xml:space="preserve">Taking </w:t>
+      </w:r>
+      <w:r>
+        <w:t>a conservative estimate of 1mA of current being used in digital logic circuits</w:t>
+      </w:r>
+      <w:r>
+        <w:t>. O</w:t>
+      </w:r>
+      <w:r>
+        <w:t>hms law</w:t>
+      </w:r>
+      <w:r>
+        <w:t xml:space="preserve"> </w:t>
+      </w:r>
+      <w:r>
+        <w:t xml:space="preserve">can then be used </w:t>
+      </w:r>
+      <w:r>
+        <w:t xml:space="preserve">to calculate the </w:t>
+      </w:r>
+      <w:r>
+        <w:t xml:space="preserve">maximum </w:t>
+      </w:r>
+      <w:r>
+        <w:t>resistance required to generate the ‘acceptable voltage drop’</w:t>
+      </w:r>
+      <w:r>
+        <w:t xml:space="preserve"> of each type</w:t>
+      </w:r>
+      <w:r>
+        <w:t>:</w:t>
       </w:r>
     </w:p>
     <w:p>
       <w:pPr>
         <w:pStyle w:val="BodyText"/>
-      </w:pPr>
-      <w:r>
-        <w:t xml:space="preserve">Looking at the </w:t>
-      </w:r>
-      <w:r>
-        <w:t>resistivity</w:t>
-      </w:r>
-      <w:r>
-        <w:t xml:space="preserve"> tests, Multi3D </w:t>
-      </w:r>
-      <w:r>
-        <w:t>filament</w:t>
-      </w:r>
-      <w:r>
-        <w:t xml:space="preserve"> had the best electrical properties of the group. </w:t>
-      </w:r>
-      <w:r>
-        <w:t>Its average resistivity was 247~ times better than Amolen</w:t>
-      </w:r>
-      <w:r>
-        <w:t xml:space="preserve"> and 4904~ times better than Youso </w:t>
-      </w:r>
-      <w:r>
-        <w:t>filament</w:t>
-      </w:r>
-      <w:r>
-        <w:t xml:space="preserve">. </w:t>
-      </w:r>
-      <w:r>
-        <w:t xml:space="preserve">Due to this, </w:t>
-      </w:r>
-      <w:r>
-        <w:t>Multi3D filament was chosen to be the filament used in the board testing.</w:t>
-      </w:r>
-    </w:p>
-    <w:p>
-      <w:pPr>
-        <w:pStyle w:val="Heading1"/>
-      </w:pPr>
-      <w:r>
-        <w:t xml:space="preserve">Conductive Trace Characteristics </w:t>
-      </w:r>
-    </w:p>
-    <w:p>
-      <w:pPr>
-        <w:pStyle w:val="Heading2"/>
-      </w:pPr>
-      <w:r>
-        <w:t>Overview</w:t>
+        <w:numPr>
+          <w:ilvl w:val="0"/>
+          <w:numId w:val="9"/>
+        </w:numPr>
+        <w:spacing w:line="259" w:lineRule="auto"/>
+      </w:pPr>
+      <w:r>
+        <w:t>1.8V can handle 400 ohms</w:t>
+      </w:r>
+    </w:p>
+    <w:p>
+      <w:pPr>
+        <w:pStyle w:val="BodyText"/>
+        <w:numPr>
+          <w:ilvl w:val="0"/>
+          <w:numId w:val="9"/>
+        </w:numPr>
+        <w:spacing w:line="259" w:lineRule="auto"/>
+      </w:pPr>
+      <w:r>
+        <w:t xml:space="preserve">2.5V can handle </w:t>
+      </w:r>
+      <w:r>
+        <w:t>2500 ohms</w:t>
+      </w:r>
+    </w:p>
+    <w:p>
+      <w:pPr>
+        <w:pStyle w:val="BodyText"/>
+        <w:numPr>
+          <w:ilvl w:val="0"/>
+          <w:numId w:val="9"/>
+        </w:numPr>
+        <w:spacing w:line="259" w:lineRule="auto"/>
+      </w:pPr>
+      <w:r>
+        <w:t>3.3V can handle 3300 ohms</w:t>
       </w:r>
     </w:p>
     <w:p>
@@ -3717,67 +3944,81 @@
         <w:spacing w:line="259" w:lineRule="auto"/>
       </w:pPr>
       <w:r>
-        <w:t xml:space="preserve">The resistivity of copper is </w:t>
-      </w:r>
-      <w:r>
-        <w:t>1.68x10^-6 ohm/cm</w:t>
-      </w:r>
-      <w:r>
-        <w:t xml:space="preserve">. The tested resistivity of Multi3D conductive filament is </w:t>
-      </w:r>
-      <w:r>
-        <w:t>1.41x10^-1 ohm/cm</w:t>
-      </w:r>
-      <w:r>
-        <w:t xml:space="preserve">. This means that Multi3D conductive filament is 83,928 times </w:t>
-      </w:r>
+        <w:t xml:space="preserve">The smallest theoretical trace area that can be printed on </w:t>
+      </w:r>
+      <w:r>
+        <w:t xml:space="preserve">the </w:t>
+      </w:r>
+      <w:r>
+        <w:t>available</w:t>
+      </w:r>
+      <w:r>
+        <w:t xml:space="preserve"> 3D printer is 0.2mm width x .04mm height. This results in an area of .008mm squared. Using the resistivity of Multi3D </w:t>
+      </w:r>
+      <w:r>
+        <w:t>filament</w:t>
+      </w:r>
+      <w:r>
+        <w:t xml:space="preserve"> and the calculated maximum resistance </w:t>
+      </w:r>
+      <w:r>
+        <w:t>this means</w:t>
+      </w:r>
+      <w:r>
+        <w:t>:</w:t>
+      </w:r>
+    </w:p>
+    <w:p>
+      <w:pPr>
+        <w:pStyle w:val="BodyText"/>
+        <w:numPr>
+          <w:ilvl w:val="0"/>
+          <w:numId w:val="7"/>
+        </w:numPr>
+        <w:spacing w:line="259" w:lineRule="auto"/>
+      </w:pPr>
+      <w:r>
+        <w:t>1.8V can be 2.27mm long.</w:t>
+      </w:r>
+    </w:p>
+    <w:p>
+      <w:pPr>
+        <w:pStyle w:val="BodyText"/>
+        <w:numPr>
+          <w:ilvl w:val="0"/>
+          <w:numId w:val="7"/>
+        </w:numPr>
+        <w:spacing w:line="259" w:lineRule="auto"/>
+      </w:pPr>
+      <w:r>
+        <w:t>2.5V can be 14.8mm long.</w:t>
+      </w:r>
+    </w:p>
+    <w:p>
+      <w:pPr>
+        <w:pStyle w:val="BodyText"/>
+        <w:numPr>
+          <w:ilvl w:val="0"/>
+          <w:numId w:val="7"/>
+        </w:numPr>
+        <w:spacing w:line="259" w:lineRule="auto"/>
+      </w:pPr>
+      <w:r>
+        <w:t>3.3V can be 18.71mm long.</w:t>
+      </w:r>
+    </w:p>
+    <w:p>
+      <w:r>
+        <w:br w:type="page"/>
+      </w:r>
+    </w:p>
+    <w:p>
+      <w:pPr>
+        <w:pStyle w:val="Heading2"/>
+      </w:pPr>
       <w:r>
         <w:lastRenderedPageBreak/>
-        <w:t xml:space="preserve">worse at conducting electricity than copper. While this number may seem insurmountable, it can be </w:t>
-      </w:r>
-      <w:r>
-        <w:t xml:space="preserve">overcome by printing large enough traces to lower the resistance. </w:t>
-      </w:r>
-      <w:r>
-        <w:t xml:space="preserve">The required trace resistance can be further lowered by selecting a type of circuit to print that is </w:t>
-      </w:r>
-      <w:r>
-        <w:t xml:space="preserve">not sensitive or does not use high voltage. This eliminates power circuits, and analog circuits and leaves digital logic circuits on the board. Digital logic circuits read in 0-1, </w:t>
-      </w:r>
-      <w:r>
-        <w:t>Boolean</w:t>
-      </w:r>
-      <w:r>
-        <w:t xml:space="preserve"> </w:t>
-      </w:r>
-      <w:r>
-        <w:t>values</w:t>
-      </w:r>
-      <w:r>
-        <w:t xml:space="preserve">, </w:t>
-      </w:r>
-      <w:r>
-        <w:t>at</w:t>
-      </w:r>
-      <w:r>
-        <w:t xml:space="preserve"> high spee</w:t>
-      </w:r>
-      <w:r>
-        <w:t>ds to transfer information. The voltage range</w:t>
-      </w:r>
-      <w:r>
-        <w:t xml:space="preserve"> depends on the type </w:t>
-      </w:r>
-      <w:r>
-        <w:t>of digital logic circuit.</w:t>
-      </w:r>
-    </w:p>
-    <w:p>
-      <w:pPr>
-        <w:pStyle w:val="Heading2"/>
-      </w:pPr>
-      <w:r>
-        <w:t>Theoretical Minimum Trace Sizing Process</w:t>
+        <w:t>Real World Minimum Trace Sizing Process</w:t>
       </w:r>
     </w:p>
     <w:p>
@@ -3786,10 +4027,251 @@
         <w:spacing w:line="259" w:lineRule="auto"/>
       </w:pPr>
       <w:r>
-        <w:t>Typical</w:t>
-      </w:r>
-      <w:r>
-        <w:t xml:space="preserve"> modern Digital logic circuits fall under these categories:</w:t>
+        <w:t xml:space="preserve">One thing that was revealed during testing of Multi3D filament was that it trades off print quality for its resistivity. </w:t>
+      </w:r>
+      <w:r>
+        <w:t xml:space="preserve">When printing with a nozzle size of .2mm or .3mm, the material jammed constantly. The </w:t>
+      </w:r>
+      <w:r>
+        <w:t xml:space="preserve">smallest </w:t>
+      </w:r>
+      <w:r>
+        <w:t xml:space="preserve">size </w:t>
+      </w:r>
+      <w:r>
+        <w:t>that resulted in quality feeding was</w:t>
+      </w:r>
+      <w:r>
+        <w:t xml:space="preserve"> a </w:t>
+      </w:r>
+      <w:r>
+        <w:t>.4mm</w:t>
+      </w:r>
+      <w:r>
+        <w:t xml:space="preserve"> nozzle. All future testing was done with this size.</w:t>
+      </w:r>
+    </w:p>
+    <w:p>
+      <w:pPr>
+        <w:pStyle w:val="BodyText"/>
+        <w:spacing w:line="259" w:lineRule="auto"/>
+      </w:pPr>
+      <w:r>
+        <w:t>If the max trace length is re-calculated with a .4mm width and a .08mm height in mind:</w:t>
+      </w:r>
+    </w:p>
+    <w:p>
+      <w:pPr>
+        <w:pStyle w:val="BodyText"/>
+        <w:numPr>
+          <w:ilvl w:val="0"/>
+          <w:numId w:val="7"/>
+        </w:numPr>
+        <w:spacing w:line="259" w:lineRule="auto"/>
+      </w:pPr>
+      <w:r>
+        <w:t xml:space="preserve">1.8V can be </w:t>
+      </w:r>
+      <w:r>
+        <w:t>9.07</w:t>
+      </w:r>
+      <w:r>
+        <w:t>mm long.</w:t>
+      </w:r>
+    </w:p>
+    <w:p>
+      <w:pPr>
+        <w:pStyle w:val="BodyText"/>
+        <w:numPr>
+          <w:ilvl w:val="0"/>
+          <w:numId w:val="7"/>
+        </w:numPr>
+        <w:spacing w:line="259" w:lineRule="auto"/>
+      </w:pPr>
+      <w:r>
+        <w:t xml:space="preserve">2.5V can be </w:t>
+      </w:r>
+      <w:r>
+        <w:t>56.72</w:t>
+      </w:r>
+      <w:r>
+        <w:t>mm long.</w:t>
+      </w:r>
+    </w:p>
+    <w:p>
+      <w:pPr>
+        <w:pStyle w:val="BodyText"/>
+        <w:numPr>
+          <w:ilvl w:val="0"/>
+          <w:numId w:val="7"/>
+        </w:numPr>
+        <w:spacing w:line="259" w:lineRule="auto"/>
+      </w:pPr>
+      <w:r>
+        <w:t xml:space="preserve">3.3V can be </w:t>
+      </w:r>
+      <w:r>
+        <w:t>74.88</w:t>
+      </w:r>
+      <w:r>
+        <w:t>mm long.</w:t>
+      </w:r>
+    </w:p>
+    <w:p>
+      <w:pPr>
+        <w:pStyle w:val="BodyText"/>
+        <w:spacing w:line="259" w:lineRule="auto"/>
+      </w:pPr>
+      <w:r>
+        <w:t xml:space="preserve">Another factor that should be considered is that so far, calculations only consider straight lines. </w:t>
+      </w:r>
+      <w:r>
+        <w:t>Traces</w:t>
+      </w:r>
+      <w:r>
+        <w:t xml:space="preserve"> curve and bend. The best way to </w:t>
+      </w:r>
+      <w:r>
+        <w:t>maintain</w:t>
+      </w:r>
+      <w:r>
+        <w:t xml:space="preserve"> conductivity at the bends is t</w:t>
+      </w:r>
+      <w:r>
+        <w:t>o only bend slightly with a 135° outer angle</w:t>
+      </w:r>
+      <w:r>
+        <w:t>. Even so a single line of a nozzle is not enough to ensure conductivity</w:t>
+      </w:r>
+      <w:r>
+        <w:t xml:space="preserve">. </w:t>
+      </w:r>
+      <w:r>
+        <w:t>After extensive testing</w:t>
+      </w:r>
+      <w:r>
+        <w:t>, to</w:t>
+      </w:r>
+      <w:r>
+        <w:t xml:space="preserve"> </w:t>
+      </w:r>
+      <w:r>
+        <w:t>grantee</w:t>
+      </w:r>
+      <w:r>
+        <w:t xml:space="preserve"> that zero breaks occur in the corners a</w:t>
+      </w:r>
+      <w:r>
+        <w:t xml:space="preserve"> 4-pass trace size was chosen</w:t>
+      </w:r>
+      <w:r>
+        <w:t>, so 1.2mm</w:t>
+      </w:r>
+      <w:r>
+        <w:t xml:space="preserve"> was the final minimum width</w:t>
+      </w:r>
+      <w:r>
+        <w:t xml:space="preserve">. </w:t>
+      </w:r>
+    </w:p>
+    <w:p>
+      <w:pPr>
+        <w:pStyle w:val="Heading2"/>
+      </w:pPr>
+      <w:r>
+        <w:t>Trace Density</w:t>
+      </w:r>
+    </w:p>
+    <w:p>
+      <w:pPr>
+        <w:pStyle w:val="BodyText"/>
+      </w:pPr>
+      <w:r>
+        <w:t xml:space="preserve">The biggest issue here is the print quality of the conductive </w:t>
+      </w:r>
+      <w:r>
+        <w:t>filament</w:t>
+      </w:r>
+      <w:r>
+        <w:t xml:space="preserve">, testing suffered heavily from the physical properties of Multi-3D conducive </w:t>
+      </w:r>
+      <w:r>
+        <w:t>filament</w:t>
+      </w:r>
+      <w:r>
+        <w:t xml:space="preserve">. It prints as a paste </w:t>
+      </w:r>
+      <w:r>
+        <w:t xml:space="preserve">unlike most 3D printer filament </w:t>
+      </w:r>
+      <w:r>
+        <w:t xml:space="preserve">and </w:t>
+      </w:r>
+      <w:r>
+        <w:t xml:space="preserve">bridges between traces because of dragging very easily. After extensive </w:t>
+      </w:r>
+      <w:r>
+        <w:t xml:space="preserve">testing to guarantee that zero overlaps and bridges occurred a minimum trace spacing of </w:t>
+      </w:r>
+      <w:r>
+        <w:t>1.2mm was determined</w:t>
+      </w:r>
+      <w:r>
+        <w:t xml:space="preserve">. </w:t>
+      </w:r>
+    </w:p>
+    <w:p>
+      <w:pPr>
+        <w:pStyle w:val="BodyText"/>
+      </w:pPr>
+      <w:r>
+        <w:t>This means that with a 1.2mm trace minimum and a 1.2mm trace gap minimum, 2.4mm is required per trace.</w:t>
+      </w:r>
+    </w:p>
+    <w:p>
+      <w:pPr>
+        <w:pStyle w:val="BodyText"/>
+      </w:pPr>
+      <w:r>
+        <w:t>Given a 1in x 1in example board, 10~ traces can be present.</w:t>
+      </w:r>
+    </w:p>
+    <w:p>
+      <w:pPr>
+        <w:pStyle w:val="Heading1"/>
+      </w:pPr>
+      <w:r>
+        <w:t>Design &amp; Printing of a Prototype</w:t>
+      </w:r>
+    </w:p>
+    <w:p>
+      <w:pPr>
+        <w:pStyle w:val="BodyText"/>
+        <w:spacing w:line="259" w:lineRule="auto"/>
+      </w:pPr>
+      <w:r>
+        <w:t xml:space="preserve">The chosen board to replicate was the Sparkfun “digital temperature sensor” using the TMP102 SOT chip. While the </w:t>
+      </w:r>
+      <w:r>
+        <w:t>theoretical</w:t>
+      </w:r>
+      <w:r>
+        <w:t xml:space="preserve"> resistivity numbers of the Multi-3D filament would allow for a trace size of .2mm</w:t>
+      </w:r>
+      <w:r>
+        <w:t xml:space="preserve"> and for the mounting of the SOT package chip directly onto the 3D </w:t>
+      </w:r>
+      <w:r>
+        <w:t>printed PCB board.</w:t>
+      </w:r>
+      <w:r>
+        <w:t xml:space="preserve"> The </w:t>
+      </w:r>
+      <w:r>
+        <w:t xml:space="preserve">physical properties of the Multi-3D filament required a breakout board to fit the chip. Re-designing of the </w:t>
+      </w:r>
+      <w:r>
+        <w:t>base circuit allowed for the board to fit better.</w:t>
       </w:r>
     </w:p>
     <w:p>
@@ -3797,13 +4279,14 @@
         <w:pStyle w:val="Caption"/>
       </w:pPr>
       <w:r>
-        <w:t xml:space="preserve">Table </w:t>
+        <w:lastRenderedPageBreak/>
+        <w:t xml:space="preserve">Figure </w:t>
       </w:r>
       <w:r>
         <w:t>3</w:t>
       </w:r>
       <w:r>
-        <w:t>: Resistivity tests on conductive material</w:t>
+        <w:t>: Schematic of the Replicated Circuit</w:t>
       </w:r>
     </w:p>
     <w:p>
@@ -3817,10 +4300,10 @@
           <w:noProof/>
         </w:rPr>
         <w:drawing>
-          <wp:inline distT="0" distB="0" distL="0" distR="0" wp14:anchorId="4C9DC9D4" wp14:editId="573B601F">
-            <wp:extent cx="3924300" cy="771525"/>
+          <wp:inline distT="0" distB="0" distL="0" distR="0" wp14:anchorId="1728556D" wp14:editId="1FDF04E1">
+            <wp:extent cx="3530600" cy="2732820"/>
             <wp:effectExtent l="0" t="0" r="0" b="0"/>
-            <wp:docPr id="1967775248" name="Picture 1967775248"/>
+            <wp:docPr id="1403752130" name="Picture 1403752130"/>
             <wp:cNvGraphicFramePr>
               <a:graphicFrameLocks xmlns:a="http://schemas.openxmlformats.org/drawingml/2006/main" noChangeAspect="1"/>
             </wp:cNvGraphicFramePr>
@@ -3846,7 +4329,7 @@
                   <pic:spPr>
                     <a:xfrm>
                       <a:off x="0" y="0"/>
-                      <a:ext cx="3924300" cy="771525"/>
+                      <a:ext cx="3530600" cy="2732820"/>
                     </a:xfrm>
                     <a:prstGeom prst="rect">
                       <a:avLst/>
@@ -3861,434 +4344,19 @@
     </w:p>
     <w:p>
       <w:pPr>
-        <w:pStyle w:val="BodyText"/>
-        <w:spacing w:line="259" w:lineRule="auto"/>
-      </w:pPr>
-      <w:r>
-        <w:t xml:space="preserve">Taking </w:t>
-      </w:r>
-      <w:r>
-        <w:t>a conservative estimate of 1mA of current being used in digital logic circuits</w:t>
-      </w:r>
-      <w:r>
-        <w:t>. O</w:t>
-      </w:r>
-      <w:r>
-        <w:t>hms law</w:t>
-      </w:r>
-      <w:r>
-        <w:t xml:space="preserve"> </w:t>
-      </w:r>
-      <w:r>
-        <w:t xml:space="preserve">can then be used </w:t>
-      </w:r>
-      <w:r>
-        <w:t xml:space="preserve">to calculate the </w:t>
-      </w:r>
-      <w:r>
-        <w:t xml:space="preserve">maximum </w:t>
-      </w:r>
-      <w:r>
-        <w:t>resistance required to generate the ‘acceptable voltage drop’</w:t>
-      </w:r>
-      <w:r>
-        <w:t xml:space="preserve"> of each type</w:t>
-      </w:r>
-      <w:r>
-        <w:t>:</w:t>
-      </w:r>
-    </w:p>
-    <w:p>
-      <w:pPr>
-        <w:pStyle w:val="BodyText"/>
-        <w:numPr>
-          <w:ilvl w:val="0"/>
-          <w:numId w:val="9"/>
-        </w:numPr>
-        <w:spacing w:line="259" w:lineRule="auto"/>
-      </w:pPr>
-      <w:r>
-        <w:t>1.8V can handle 400 ohms</w:t>
-      </w:r>
-    </w:p>
-    <w:p>
-      <w:pPr>
-        <w:pStyle w:val="BodyText"/>
-        <w:numPr>
-          <w:ilvl w:val="0"/>
-          <w:numId w:val="9"/>
-        </w:numPr>
-        <w:spacing w:line="259" w:lineRule="auto"/>
-      </w:pPr>
-      <w:r>
-        <w:t xml:space="preserve">2.5V can handle </w:t>
-      </w:r>
-      <w:r>
-        <w:t>2500 ohms</w:t>
-      </w:r>
-    </w:p>
-    <w:p>
-      <w:pPr>
-        <w:pStyle w:val="BodyText"/>
-        <w:numPr>
-          <w:ilvl w:val="0"/>
-          <w:numId w:val="9"/>
-        </w:numPr>
-        <w:spacing w:line="259" w:lineRule="auto"/>
-      </w:pPr>
-      <w:r>
-        <w:t>3.3V can handle 3300 ohms</w:t>
-      </w:r>
-    </w:p>
-    <w:p>
-      <w:pPr>
-        <w:pStyle w:val="BodyText"/>
-        <w:spacing w:line="259" w:lineRule="auto"/>
-      </w:pPr>
-      <w:r>
-        <w:t xml:space="preserve">The smallest theoretical trace area that can be printed on </w:t>
-      </w:r>
-      <w:r>
-        <w:t xml:space="preserve">the </w:t>
-      </w:r>
-      <w:r>
-        <w:t>available</w:t>
-      </w:r>
-      <w:r>
-        <w:t xml:space="preserve"> 3D printer is 0.2mm width x .04mm height. This results in an area of .008mm squared. Using the resistivity of Multi3D </w:t>
-      </w:r>
-      <w:r>
-        <w:t>filament</w:t>
-      </w:r>
-      <w:r>
-        <w:t xml:space="preserve"> and the calculated maximum resistance </w:t>
-      </w:r>
-      <w:r>
-        <w:t>this means</w:t>
-      </w:r>
-      <w:r>
-        <w:t>:</w:t>
-      </w:r>
-    </w:p>
-    <w:p>
-      <w:pPr>
-        <w:pStyle w:val="BodyText"/>
-        <w:numPr>
-          <w:ilvl w:val="0"/>
-          <w:numId w:val="7"/>
-        </w:numPr>
-        <w:spacing w:line="259" w:lineRule="auto"/>
-      </w:pPr>
-      <w:r>
-        <w:t>1.8V can be 2.27mm long.</w:t>
-      </w:r>
-    </w:p>
-    <w:p>
-      <w:pPr>
-        <w:pStyle w:val="BodyText"/>
-        <w:numPr>
-          <w:ilvl w:val="0"/>
-          <w:numId w:val="7"/>
-        </w:numPr>
-        <w:spacing w:line="259" w:lineRule="auto"/>
-      </w:pPr>
-      <w:r>
-        <w:t>2.5V can be 14.8mm long.</w:t>
-      </w:r>
-    </w:p>
-    <w:p>
-      <w:pPr>
-        <w:pStyle w:val="BodyText"/>
-        <w:numPr>
-          <w:ilvl w:val="0"/>
-          <w:numId w:val="7"/>
-        </w:numPr>
-        <w:spacing w:line="259" w:lineRule="auto"/>
-      </w:pPr>
-      <w:r>
-        <w:t>3.3V can be 18.71mm long.</w:t>
-      </w:r>
-    </w:p>
-    <w:p>
-      <w:r>
-        <w:br w:type="page"/>
-      </w:r>
-    </w:p>
-    <w:p>
-      <w:pPr>
-        <w:pStyle w:val="Heading2"/>
-      </w:pPr>
-      <w:r>
-        <w:lastRenderedPageBreak/>
-        <w:t>Real World Minimum Trace Sizing Process</w:t>
-      </w:r>
-    </w:p>
-    <w:p>
-      <w:pPr>
-        <w:pStyle w:val="BodyText"/>
-        <w:spacing w:line="259" w:lineRule="auto"/>
-      </w:pPr>
-      <w:r>
-        <w:t xml:space="preserve">One thing that was revealed during testing of Multi3D filament was that it trades off print quality for its resistivity. </w:t>
-      </w:r>
-      <w:r>
-        <w:t xml:space="preserve">When printing with a nozzle size of .2mm or .3mm, the material jammed constantly. The </w:t>
-      </w:r>
-      <w:r>
-        <w:t xml:space="preserve">smallest </w:t>
-      </w:r>
-      <w:r>
-        <w:t xml:space="preserve">size </w:t>
-      </w:r>
-      <w:r>
-        <w:t>that resulted in quality feeding was</w:t>
-      </w:r>
-      <w:r>
-        <w:t xml:space="preserve"> a </w:t>
-      </w:r>
-      <w:r>
-        <w:t>.4mm</w:t>
-      </w:r>
-      <w:r>
-        <w:t xml:space="preserve"> nozzle. All future testing was done with this size.</w:t>
-      </w:r>
-    </w:p>
-    <w:p>
-      <w:pPr>
-        <w:pStyle w:val="BodyText"/>
-        <w:spacing w:line="259" w:lineRule="auto"/>
-      </w:pPr>
-      <w:r>
-        <w:t>If the max trace length is re-calculated with a .4mm width and a .08mm height in mind:</w:t>
-      </w:r>
-    </w:p>
-    <w:p>
-      <w:pPr>
-        <w:pStyle w:val="BodyText"/>
-        <w:numPr>
-          <w:ilvl w:val="0"/>
-          <w:numId w:val="7"/>
-        </w:numPr>
-        <w:spacing w:line="259" w:lineRule="auto"/>
-      </w:pPr>
-      <w:r>
-        <w:t xml:space="preserve">1.8V can be </w:t>
-      </w:r>
-      <w:r>
-        <w:t>9.07</w:t>
-      </w:r>
-      <w:r>
-        <w:t>mm long.</w:t>
-      </w:r>
-    </w:p>
-    <w:p>
-      <w:pPr>
-        <w:pStyle w:val="BodyText"/>
-        <w:numPr>
-          <w:ilvl w:val="0"/>
-          <w:numId w:val="7"/>
-        </w:numPr>
-        <w:spacing w:line="259" w:lineRule="auto"/>
-      </w:pPr>
-      <w:r>
-        <w:t xml:space="preserve">2.5V can be </w:t>
-      </w:r>
-      <w:r>
-        <w:t>56.72</w:t>
-      </w:r>
-      <w:r>
-        <w:t>mm long.</w:t>
-      </w:r>
-    </w:p>
-    <w:p>
-      <w:pPr>
-        <w:pStyle w:val="BodyText"/>
-        <w:numPr>
-          <w:ilvl w:val="0"/>
-          <w:numId w:val="7"/>
-        </w:numPr>
-        <w:spacing w:line="259" w:lineRule="auto"/>
-      </w:pPr>
-      <w:r>
-        <w:t xml:space="preserve">3.3V can be </w:t>
-      </w:r>
-      <w:r>
-        <w:t>74.88</w:t>
-      </w:r>
-      <w:r>
-        <w:t>mm long.</w:t>
-      </w:r>
-    </w:p>
-    <w:p>
-      <w:pPr>
-        <w:pStyle w:val="BodyText"/>
-        <w:spacing w:line="259" w:lineRule="auto"/>
-      </w:pPr>
-      <w:r>
-        <w:t xml:space="preserve">Another factor that should be considered is that so far, calculations only consider straight lines. </w:t>
-      </w:r>
-      <w:r>
-        <w:t>Traces</w:t>
-      </w:r>
-      <w:r>
-        <w:t xml:space="preserve"> curve and bend. The best way to </w:t>
-      </w:r>
-      <w:r>
-        <w:t>maintain</w:t>
-      </w:r>
-      <w:r>
-        <w:t xml:space="preserve"> conductivity at the bends is t</w:t>
-      </w:r>
-      <w:r>
-        <w:t>o only bend slightly with a 135° outer angle</w:t>
-      </w:r>
-      <w:r>
-        <w:t>. Even so a single line of a nozzle is not enough to ensure conductivity</w:t>
-      </w:r>
-      <w:r>
-        <w:t xml:space="preserve">. </w:t>
-      </w:r>
-      <w:r>
-        <w:t>After extensive testing</w:t>
-      </w:r>
-      <w:r>
-        <w:t>, to</w:t>
-      </w:r>
-      <w:r>
-        <w:t xml:space="preserve"> </w:t>
-      </w:r>
-      <w:r>
-        <w:t>grantee</w:t>
-      </w:r>
-      <w:r>
-        <w:t xml:space="preserve"> that zero breaks occur in the corners a</w:t>
-      </w:r>
-      <w:r>
-        <w:t xml:space="preserve"> 4-pass trace size was chosen</w:t>
-      </w:r>
-      <w:r>
-        <w:t>, so 1.2mm</w:t>
-      </w:r>
-      <w:r>
-        <w:t xml:space="preserve"> was the final minimum width</w:t>
-      </w:r>
-      <w:r>
-        <w:t xml:space="preserve">. </w:t>
-      </w:r>
-    </w:p>
-    <w:p>
-      <w:pPr>
-        <w:pStyle w:val="Heading2"/>
-      </w:pPr>
-      <w:r>
-        <w:t>Trace Density</w:t>
-      </w:r>
-    </w:p>
-    <w:p>
-      <w:pPr>
-        <w:pStyle w:val="BodyText"/>
-      </w:pPr>
-      <w:r>
-        <w:t xml:space="preserve">The biggest issue here is the print quality of the conductive </w:t>
-      </w:r>
-      <w:r>
-        <w:t>filament</w:t>
-      </w:r>
-      <w:r>
-        <w:t xml:space="preserve">, testing suffered heavily from the physical properties of Multi-3D conducive </w:t>
-      </w:r>
-      <w:r>
-        <w:t>filament</w:t>
-      </w:r>
-      <w:r>
-        <w:t xml:space="preserve">. It prints as a paste </w:t>
-      </w:r>
-      <w:r>
-        <w:t xml:space="preserve">unlike most 3D printer filament </w:t>
-      </w:r>
-      <w:r>
-        <w:t xml:space="preserve">and </w:t>
-      </w:r>
-      <w:r>
-        <w:t xml:space="preserve">bridges between traces because of dragging very easily. After extensive </w:t>
-      </w:r>
-      <w:r>
-        <w:t xml:space="preserve">testing to guarantee that zero overlaps and bridges occurred a minimum trace spacing of </w:t>
-      </w:r>
-      <w:r>
-        <w:t>1.2mm was determined</w:t>
-      </w:r>
-      <w:r>
-        <w:t xml:space="preserve">. </w:t>
-      </w:r>
-    </w:p>
-    <w:p>
-      <w:pPr>
-        <w:pStyle w:val="BodyText"/>
-      </w:pPr>
-      <w:r>
-        <w:t>This means that with a 1.2mm trace minimum and a 1.2mm trace gap minimum, 2.4mm is required per trace.</w:t>
-      </w:r>
-    </w:p>
-    <w:p>
-      <w:pPr>
-        <w:pStyle w:val="BodyText"/>
-      </w:pPr>
-      <w:r>
-        <w:t>Given a 1in x 1in example board, 10~ traces can be present.</w:t>
-      </w:r>
-    </w:p>
-    <w:p>
-      <w:pPr>
-        <w:pStyle w:val="Heading1"/>
-      </w:pPr>
-      <w:r>
-        <w:t>Design &amp; Printing of a Prototype</w:t>
-      </w:r>
-    </w:p>
-    <w:p>
-      <w:pPr>
-        <w:pStyle w:val="BodyText"/>
-        <w:spacing w:line="259" w:lineRule="auto"/>
-      </w:pPr>
-      <w:r>
-        <w:t xml:space="preserve">The chosen board to replicate was the Sparkfun “digital temperature sensor” using the TMP102 SOT chip. While the </w:t>
-      </w:r>
-      <w:r>
-        <w:t>theoretical</w:t>
-      </w:r>
-      <w:r>
-        <w:t xml:space="preserve"> resistivity numbers of the Multi-3D filament would allow for a trace size of .2mm</w:t>
-      </w:r>
-      <w:r>
-        <w:t xml:space="preserve"> and for the mounting of the SOT package chip directly onto the 3D </w:t>
-      </w:r>
-      <w:r>
-        <w:t>printed PCB board.</w:t>
-      </w:r>
-      <w:r>
-        <w:t xml:space="preserve"> The </w:t>
-      </w:r>
-      <w:r>
-        <w:t xml:space="preserve">physical properties of the Multi-3D filament required a breakout board to fit the chip. Re-designing of the </w:t>
-      </w:r>
-      <w:r>
-        <w:t>base circuit allowed for the board to fit better.</w:t>
-      </w:r>
-    </w:p>
-    <w:p>
-      <w:pPr>
         <w:pStyle w:val="Caption"/>
       </w:pPr>
       <w:r>
-        <w:lastRenderedPageBreak/>
         <w:t xml:space="preserve">Figure </w:t>
       </w:r>
       <w:r>
-        <w:t>3</w:t>
-      </w:r>
-      <w:r>
-        <w:t>: Schematic of the Replicated Circuit</w:t>
+        <w:t>4</w:t>
+      </w:r>
+      <w:r>
+        <w:t xml:space="preserve">: </w:t>
+      </w:r>
+      <w:r>
+        <w:t>Designed PCB in Tinkercad</w:t>
       </w:r>
     </w:p>
     <w:p>
@@ -4302,10 +4370,10 @@
           <w:noProof/>
         </w:rPr>
         <w:drawing>
-          <wp:inline distT="0" distB="0" distL="0" distR="0" wp14:anchorId="1728556D" wp14:editId="1FDF04E1">
-            <wp:extent cx="3530600" cy="2732820"/>
+          <wp:inline distT="0" distB="0" distL="0" distR="0" wp14:anchorId="291F031B" wp14:editId="6478A8BF">
+            <wp:extent cx="2441575" cy="3255433"/>
             <wp:effectExtent l="0" t="0" r="0" b="0"/>
-            <wp:docPr id="1403752130" name="Picture 1403752130"/>
+            <wp:docPr id="346378092" name="Picture 346378092"/>
             <wp:cNvGraphicFramePr>
               <a:graphicFrameLocks xmlns:a="http://schemas.openxmlformats.org/drawingml/2006/main" noChangeAspect="1"/>
             </wp:cNvGraphicFramePr>
@@ -4331,7 +4399,7 @@
                   <pic:spPr>
                     <a:xfrm>
                       <a:off x="0" y="0"/>
-                      <a:ext cx="3530600" cy="2732820"/>
+                      <a:ext cx="2441575" cy="3255433"/>
                     </a:xfrm>
                     <a:prstGeom prst="rect">
                       <a:avLst/>
@@ -4349,16 +4417,14 @@
         <w:pStyle w:val="Caption"/>
       </w:pPr>
       <w:r>
+        <w:lastRenderedPageBreak/>
         <w:t xml:space="preserve">Figure </w:t>
       </w:r>
       <w:r>
-        <w:t>4</w:t>
-      </w:r>
-      <w:r>
-        <w:t xml:space="preserve">: </w:t>
-      </w:r>
-      <w:r>
-        <w:t>Designed PCB in Tinkercad</w:t>
+        <w:t>5</w:t>
+      </w:r>
+      <w:r>
+        <w:t>: Final Printed Board</w:t>
       </w:r>
     </w:p>
     <w:p>
@@ -4372,10 +4438,10 @@
           <w:noProof/>
         </w:rPr>
         <w:drawing>
-          <wp:inline distT="0" distB="0" distL="0" distR="0" wp14:anchorId="291F031B" wp14:editId="6478A8BF">
-            <wp:extent cx="2441575" cy="3255433"/>
+          <wp:inline distT="0" distB="0" distL="0" distR="0" wp14:anchorId="3DE89B91" wp14:editId="3EF9770B">
+            <wp:extent cx="2207419" cy="2943225"/>
             <wp:effectExtent l="0" t="0" r="0" b="0"/>
-            <wp:docPr id="346378092" name="Picture 346378092"/>
+            <wp:docPr id="1511184572" name="Picture 1511184572"/>
             <wp:cNvGraphicFramePr>
               <a:graphicFrameLocks xmlns:a="http://schemas.openxmlformats.org/drawingml/2006/main" noChangeAspect="1"/>
             </wp:cNvGraphicFramePr>
@@ -4401,7 +4467,7 @@
                   <pic:spPr>
                     <a:xfrm>
                       <a:off x="0" y="0"/>
-                      <a:ext cx="2441575" cy="3255433"/>
+                      <a:ext cx="2207419" cy="2943225"/>
                     </a:xfrm>
                     <a:prstGeom prst="rect">
                       <a:avLst/>
@@ -4416,17 +4482,25 @@
     </w:p>
     <w:p>
       <w:pPr>
+        <w:pStyle w:val="BodyText"/>
+        <w:spacing w:line="259" w:lineRule="auto"/>
+      </w:pPr>
+      <w:r>
+        <w:t>Mounting the SOT chip onto the breakout board used solder and had to be assembled under a microscope.</w:t>
+      </w:r>
+    </w:p>
+    <w:p>
+      <w:pPr>
         <w:pStyle w:val="Caption"/>
       </w:pPr>
       <w:r>
-        <w:lastRenderedPageBreak/>
         <w:t xml:space="preserve">Figure </w:t>
       </w:r>
       <w:r>
-        <w:t>5</w:t>
-      </w:r>
-      <w:r>
-        <w:t>: Final Printed Board</w:t>
+        <w:t>6</w:t>
+      </w:r>
+      <w:r>
+        <w:t>: Mounting the SOT chip onto the Breakout Board</w:t>
       </w:r>
     </w:p>
     <w:p>
@@ -4440,10 +4514,10 @@
           <w:noProof/>
         </w:rPr>
         <w:drawing>
-          <wp:inline distT="0" distB="0" distL="0" distR="0" wp14:anchorId="3DE89B91" wp14:editId="3EF9770B">
-            <wp:extent cx="2207419" cy="2943225"/>
+          <wp:inline distT="0" distB="0" distL="0" distR="0" wp14:anchorId="43FBF1D4" wp14:editId="3AE02A77">
+            <wp:extent cx="2762250" cy="2939823"/>
             <wp:effectExtent l="0" t="0" r="0" b="0"/>
-            <wp:docPr id="1511184572" name="Picture 1511184572"/>
+            <wp:docPr id="2103470478" name="Picture 2103470478"/>
             <wp:cNvGraphicFramePr>
               <a:graphicFrameLocks xmlns:a="http://schemas.openxmlformats.org/drawingml/2006/main" noChangeAspect="1"/>
             </wp:cNvGraphicFramePr>
@@ -4469,7 +4543,7 @@
                   <pic:spPr>
                     <a:xfrm>
                       <a:off x="0" y="0"/>
-                      <a:ext cx="2207419" cy="2943225"/>
+                      <a:ext cx="2762250" cy="2939823"/>
                     </a:xfrm>
                     <a:prstGeom prst="rect">
                       <a:avLst/>
@@ -4488,7 +4562,7 @@
         <w:spacing w:line="259" w:lineRule="auto"/>
       </w:pPr>
       <w:r>
-        <w:t>Mounting the SOT chip onto the breakout board used solder and had to be assembled under a microscope.</w:t>
+        <w:t>After printing the PCB components were mounted with super glue and conductive paste.  For holding wires to the board, hot glue was used.</w:t>
       </w:r>
     </w:p>
     <w:p>
@@ -4496,13 +4570,14 @@
         <w:pStyle w:val="Caption"/>
       </w:pPr>
       <w:r>
+        <w:lastRenderedPageBreak/>
         <w:t xml:space="preserve">Figure </w:t>
       </w:r>
       <w:r>
-        <w:t>6</w:t>
-      </w:r>
-      <w:r>
-        <w:t>: Mounting the SOT chip onto the Breakout Board</w:t>
+        <w:t>7</w:t>
+      </w:r>
+      <w:r>
+        <w:t>: Final Assembled Board</w:t>
       </w:r>
     </w:p>
     <w:p>
@@ -4516,10 +4591,10 @@
           <w:noProof/>
         </w:rPr>
         <w:drawing>
-          <wp:inline distT="0" distB="0" distL="0" distR="0" wp14:anchorId="43FBF1D4" wp14:editId="3AE02A77">
-            <wp:extent cx="2762250" cy="2939823"/>
+          <wp:inline distT="0" distB="0" distL="0" distR="0" wp14:anchorId="6A890BB7" wp14:editId="5DECE04B">
+            <wp:extent cx="3810000" cy="2305050"/>
             <wp:effectExtent l="0" t="0" r="0" b="0"/>
-            <wp:docPr id="2103470478" name="Picture 2103470478"/>
+            <wp:docPr id="539484423" name="Picture 539484423"/>
             <wp:cNvGraphicFramePr>
               <a:graphicFrameLocks xmlns:a="http://schemas.openxmlformats.org/drawingml/2006/main" noChangeAspect="1"/>
             </wp:cNvGraphicFramePr>
@@ -4545,7 +4620,7 @@
                   <pic:spPr>
                     <a:xfrm>
                       <a:off x="0" y="0"/>
-                      <a:ext cx="2762250" cy="2939823"/>
+                      <a:ext cx="3810000" cy="2305050"/>
                     </a:xfrm>
                     <a:prstGeom prst="rect">
                       <a:avLst/>
@@ -4564,39 +4639,200 @@
         <w:spacing w:line="259" w:lineRule="auto"/>
       </w:pPr>
       <w:r>
-        <w:t>After printing the PCB components were mounted with super glue and conductive paste.  For holding wires to the board, hot glue was used.</w:t>
-      </w:r>
-    </w:p>
-    <w:p>
-      <w:pPr>
-        <w:pStyle w:val="Caption"/>
-      </w:pPr>
-      <w:r>
-        <w:lastRenderedPageBreak/>
-        <w:t xml:space="preserve">Figure </w:t>
-      </w:r>
-      <w:r>
-        <w:t>7</w:t>
-      </w:r>
-      <w:r>
-        <w:t>: Final Assembled Board</w:t>
+        <w:t>The traces on the board were carefully designed to match the breakout board's specifications. However, wires were chosen for connectivity instead of directly mounting the SOT chip onto the breakout board. This decision was made to facilitate easy removal and adjustments, considering the prototype nature of the design and the potential for revisions.</w:t>
       </w:r>
     </w:p>
     <w:p>
       <w:pPr>
         <w:pStyle w:val="BodyText"/>
         <w:spacing w:line="259" w:lineRule="auto"/>
-        <w:jc w:val="center"/>
+      </w:pPr>
+      <w:r>
+        <w:t xml:space="preserve">The printed PCB was a success, components were mounted correctly, measured resistance values matched </w:t>
+      </w:r>
+      <w:r>
+        <w:t>calculations</w:t>
+      </w:r>
+      <w:r>
+        <w:t>.</w:t>
+      </w:r>
+    </w:p>
+    <w:p>
+      <w:pPr>
+        <w:pStyle w:val="Heading1"/>
+      </w:pPr>
+      <w:r>
+        <w:t>Economic Results</w:t>
+      </w:r>
+    </w:p>
+    <w:p>
+      <w:pPr>
+        <w:pStyle w:val="BodyText"/>
+      </w:pPr>
+      <w:r>
+        <w:t>After designing and printing a board, cost analysis on printed PCBs vs traditional PCBs can be conducted.</w:t>
+      </w:r>
+    </w:p>
+    <w:p>
+      <w:pPr>
+        <w:pStyle w:val="BodyText"/>
+      </w:pPr>
+      <w:r>
+        <w:t>Using the following data:</w:t>
+      </w:r>
+    </w:p>
+    <w:p>
+      <w:pPr>
+        <w:pStyle w:val="BodyText"/>
+        <w:numPr>
+          <w:ilvl w:val="0"/>
+          <w:numId w:val="5"/>
+        </w:numPr>
+      </w:pPr>
+      <w:r>
+        <w:t xml:space="preserve">200g MULTI-3D conductive filament: $200   </w:t>
+      </w:r>
+    </w:p>
+    <w:p>
+      <w:pPr>
+        <w:pStyle w:val="BodyText"/>
+        <w:numPr>
+          <w:ilvl w:val="0"/>
+          <w:numId w:val="5"/>
+        </w:numPr>
+      </w:pPr>
+      <w:r>
+        <w:t>1kg Regular PLA: $13</w:t>
+      </w:r>
+      <w:r>
+        <w:t xml:space="preserve">  </w:t>
+      </w:r>
+    </w:p>
+    <w:p>
+      <w:pPr>
+        <w:pStyle w:val="BodyText"/>
+        <w:numPr>
+          <w:ilvl w:val="0"/>
+          <w:numId w:val="5"/>
+        </w:numPr>
+      </w:pPr>
+      <w:r>
+        <w:t xml:space="preserve">Silver paste # 12640 from Electron Microscopy Sciences: $90/vial   </w:t>
+      </w:r>
+    </w:p>
+    <w:p>
+      <w:pPr>
+        <w:pStyle w:val="BodyText"/>
+      </w:pPr>
+      <w:r>
+        <w:t>The following calculations can be made</w:t>
+      </w:r>
+      <w:r>
+        <w:t xml:space="preserve"> for a 4 layer (1” x 1” board)</w:t>
+      </w:r>
+    </w:p>
+    <w:p>
+      <w:pPr>
+        <w:pStyle w:val="BodyText"/>
+        <w:numPr>
+          <w:ilvl w:val="0"/>
+          <w:numId w:val="4"/>
+        </w:numPr>
+      </w:pPr>
+      <w:r>
+        <w:t xml:space="preserve">Cond. Filament: $1 per 1in. x 1in.board       </w:t>
+      </w:r>
+    </w:p>
+    <w:p>
+      <w:pPr>
+        <w:pStyle w:val="BodyText"/>
+        <w:numPr>
+          <w:ilvl w:val="0"/>
+          <w:numId w:val="4"/>
+        </w:numPr>
+      </w:pPr>
+      <w:r>
+        <w:t xml:space="preserve">Silver Paste: $1.80 per 1in. x 1in. board       </w:t>
+      </w:r>
+    </w:p>
+    <w:p>
+      <w:pPr>
+        <w:pStyle w:val="BodyText"/>
+        <w:numPr>
+          <w:ilvl w:val="0"/>
+          <w:numId w:val="4"/>
+        </w:numPr>
+      </w:pPr>
+      <w:r>
+        <w:t xml:space="preserve">Reg. Filament: $0.06 per 1in. x 1in. board       </w:t>
+      </w:r>
+    </w:p>
+    <w:p>
+      <w:pPr>
+        <w:pStyle w:val="BodyText"/>
+        <w:numPr>
+          <w:ilvl w:val="0"/>
+          <w:numId w:val="4"/>
+        </w:numPr>
+      </w:pPr>
+      <w:r>
+        <w:t xml:space="preserve">3D printer cost allocation: (Assume 10,000 boards made for lifetime use): $846/10,000  = $0.08/board   </w:t>
+      </w:r>
+    </w:p>
+    <w:p>
+      <w:pPr>
+        <w:pStyle w:val="BodyText"/>
+      </w:pPr>
+      <w:r>
+        <w:t>The resulting price per 4-layer 3D printed 1"x1" board</w:t>
+      </w:r>
+      <w:r>
+        <w:t xml:space="preserve"> = </w:t>
+      </w:r>
+      <w:r>
+        <w:t>$2.94</w:t>
+      </w:r>
+      <w:r>
+        <w:t>,</w:t>
+      </w:r>
+      <w:r>
+        <w:t xml:space="preserve"> including the cost of a</w:t>
+      </w:r>
+      <w:r>
+        <w:t xml:space="preserve"> mid range</w:t>
+      </w:r>
+      <w:r>
+        <w:t xml:space="preserve"> Dual extrusion 3D printer.</w:t>
+      </w:r>
+    </w:p>
+    <w:p>
+      <w:pPr>
+        <w:pStyle w:val="Caption"/>
+      </w:pPr>
+      <w:r>
+        <w:lastRenderedPageBreak/>
+        <w:t xml:space="preserve">Table </w:t>
+      </w:r>
+      <w:r>
+        <w:t>4</w:t>
+      </w:r>
+      <w:r>
+        <w:t>: Comparison of Ordering traditional PCB vs in-house 3D printed PCB</w:t>
+      </w:r>
+    </w:p>
+    <w:p>
+      <w:pPr>
+        <w:pStyle w:val="BodyText"/>
       </w:pPr>
       <w:r>
         <w:rPr>
           <w:noProof/>
         </w:rPr>
         <w:drawing>
-          <wp:inline distT="0" distB="0" distL="0" distR="0" wp14:anchorId="6A890BB7" wp14:editId="5DECE04B">
-            <wp:extent cx="3810000" cy="2305050"/>
+          <wp:inline distT="0" distB="0" distL="0" distR="0" wp14:anchorId="7687678A" wp14:editId="245FCB20">
+            <wp:extent cx="5943600" cy="5762626"/>
             <wp:effectExtent l="0" t="0" r="0" b="0"/>
-            <wp:docPr id="539484423" name="Picture 539484423"/>
+            <wp:docPr id="1270068233" name="Picture 1270068233" descr="A black and white chart with white text&#10;&#10;Description automatically generated"/>
             <wp:cNvGraphicFramePr>
               <a:graphicFrameLocks xmlns:a="http://schemas.openxmlformats.org/drawingml/2006/main" noChangeAspect="1"/>
             </wp:cNvGraphicFramePr>
@@ -4622,244 +4858,6 @@
                   <pic:spPr>
                     <a:xfrm>
                       <a:off x="0" y="0"/>
-                      <a:ext cx="3810000" cy="2305050"/>
-                    </a:xfrm>
-                    <a:prstGeom prst="rect">
-                      <a:avLst/>
-                    </a:prstGeom>
-                  </pic:spPr>
-                </pic:pic>
-              </a:graphicData>
-            </a:graphic>
-          </wp:inline>
-        </w:drawing>
-      </w:r>
-    </w:p>
-    <w:p>
-      <w:pPr>
-        <w:pStyle w:val="BodyText"/>
-        <w:spacing w:line="259" w:lineRule="auto"/>
-      </w:pPr>
-      <w:r>
-        <w:t>The traces on the board were carefully designed to match the breakout board's specifications. However, wires were chosen for connectivity instead of directly mounting the SOT chip onto the breakout board. This decision was made to facilitate easy removal and adjustments, considering the prototype nature of the design and the potential for revisions.</w:t>
-      </w:r>
-    </w:p>
-    <w:p>
-      <w:pPr>
-        <w:pStyle w:val="BodyText"/>
-        <w:spacing w:line="259" w:lineRule="auto"/>
-      </w:pPr>
-      <w:r>
-        <w:t xml:space="preserve">The printed PCB was a success, components were mounted correctly, measured resistance values matched </w:t>
-      </w:r>
-      <w:r>
-        <w:t>calculations</w:t>
-      </w:r>
-      <w:r>
-        <w:t>.</w:t>
-      </w:r>
-    </w:p>
-    <w:p>
-      <w:pPr>
-        <w:pStyle w:val="Heading1"/>
-      </w:pPr>
-      <w:r>
-        <w:t>Economic Results</w:t>
-      </w:r>
-    </w:p>
-    <w:p>
-      <w:pPr>
-        <w:pStyle w:val="BodyText"/>
-      </w:pPr>
-      <w:r>
-        <w:t>After designing and printing a board, cost analysis on printed PCBs vs traditional PCBs can be conducted.</w:t>
-      </w:r>
-    </w:p>
-    <w:p>
-      <w:pPr>
-        <w:pStyle w:val="BodyText"/>
-      </w:pPr>
-      <w:r>
-        <w:t>Using the following data:</w:t>
-      </w:r>
-    </w:p>
-    <w:p>
-      <w:pPr>
-        <w:pStyle w:val="BodyText"/>
-        <w:numPr>
-          <w:ilvl w:val="0"/>
-          <w:numId w:val="5"/>
-        </w:numPr>
-      </w:pPr>
-      <w:r>
-        <w:t xml:space="preserve">200g MULTI-3D conductive filament: $200   </w:t>
-      </w:r>
-    </w:p>
-    <w:p>
-      <w:pPr>
-        <w:pStyle w:val="BodyText"/>
-        <w:numPr>
-          <w:ilvl w:val="0"/>
-          <w:numId w:val="5"/>
-        </w:numPr>
-      </w:pPr>
-      <w:r>
-        <w:t>1kg Regular PLA: $13</w:t>
-      </w:r>
-      <w:r>
-        <w:t xml:space="preserve">  </w:t>
-      </w:r>
-    </w:p>
-    <w:p>
-      <w:pPr>
-        <w:pStyle w:val="BodyText"/>
-        <w:numPr>
-          <w:ilvl w:val="0"/>
-          <w:numId w:val="5"/>
-        </w:numPr>
-      </w:pPr>
-      <w:r>
-        <w:t xml:space="preserve">Silver paste # 12640 from Electron Microscopy Sciences: $90/vial   </w:t>
-      </w:r>
-    </w:p>
-    <w:p>
-      <w:pPr>
-        <w:pStyle w:val="BodyText"/>
-      </w:pPr>
-      <w:r>
-        <w:t>The following calculations can be made</w:t>
-      </w:r>
-      <w:r>
-        <w:t xml:space="preserve"> for a 4 layer (1” x 1” board)</w:t>
-      </w:r>
-    </w:p>
-    <w:p>
-      <w:pPr>
-        <w:pStyle w:val="BodyText"/>
-        <w:numPr>
-          <w:ilvl w:val="0"/>
-          <w:numId w:val="4"/>
-        </w:numPr>
-      </w:pPr>
-      <w:r>
-        <w:t xml:space="preserve">Cond. Filament: $1 per 1in. x 1in.board       </w:t>
-      </w:r>
-    </w:p>
-    <w:p>
-      <w:pPr>
-        <w:pStyle w:val="BodyText"/>
-        <w:numPr>
-          <w:ilvl w:val="0"/>
-          <w:numId w:val="4"/>
-        </w:numPr>
-      </w:pPr>
-      <w:r>
-        <w:t xml:space="preserve">Silver Paste: $1.80 per 1in. x 1in. board       </w:t>
-      </w:r>
-    </w:p>
-    <w:p>
-      <w:pPr>
-        <w:pStyle w:val="BodyText"/>
-        <w:numPr>
-          <w:ilvl w:val="0"/>
-          <w:numId w:val="4"/>
-        </w:numPr>
-      </w:pPr>
-      <w:r>
-        <w:t xml:space="preserve">Reg. Filament: $0.06 per 1in. x 1in. board       </w:t>
-      </w:r>
-    </w:p>
-    <w:p>
-      <w:pPr>
-        <w:pStyle w:val="BodyText"/>
-        <w:numPr>
-          <w:ilvl w:val="0"/>
-          <w:numId w:val="4"/>
-        </w:numPr>
-      </w:pPr>
-      <w:r>
-        <w:t xml:space="preserve">3D printer cost allocation: (Assume 10,000 boards made for lifetime use): $846/10,000  = $0.08/board   </w:t>
-      </w:r>
-    </w:p>
-    <w:p>
-      <w:pPr>
-        <w:pStyle w:val="BodyText"/>
-      </w:pPr>
-      <w:r>
-        <w:t>The resulting price per 4-layer 3D printed 1"x1" board</w:t>
-      </w:r>
-      <w:r>
-        <w:t xml:space="preserve"> = </w:t>
-      </w:r>
-      <w:r>
-        <w:t>$2.94</w:t>
-      </w:r>
-      <w:r>
-        <w:t>,</w:t>
-      </w:r>
-      <w:r>
-        <w:t xml:space="preserve"> including the cost of a</w:t>
-      </w:r>
-      <w:r>
-        <w:t xml:space="preserve"> mid range</w:t>
-      </w:r>
-      <w:r>
-        <w:t xml:space="preserve"> Dual extrusion 3D printer.</w:t>
-      </w:r>
-    </w:p>
-    <w:p>
-      <w:pPr>
-        <w:pStyle w:val="Caption"/>
-      </w:pPr>
-      <w:r>
-        <w:lastRenderedPageBreak/>
-        <w:t xml:space="preserve">Table </w:t>
-      </w:r>
-      <w:r>
-        <w:t>4</w:t>
-      </w:r>
-      <w:r>
-        <w:t>: Comparison of Ordering traditional PCB vs in-house 3D printed PCB</w:t>
-      </w:r>
-    </w:p>
-    <w:p>
-      <w:pPr>
-        <w:pStyle w:val="BodyText"/>
-      </w:pPr>
-      <w:r>
-        <w:rPr>
-          <w:noProof/>
-        </w:rPr>
-        <w:drawing>
-          <wp:inline distT="0" distB="0" distL="0" distR="0" wp14:anchorId="7687678A" wp14:editId="245FCB20">
-            <wp:extent cx="5943600" cy="5762626"/>
-            <wp:effectExtent l="0" t="0" r="0" b="0"/>
-            <wp:docPr id="1270068233" name="Picture 1270068233" descr="A black and white chart with white text&#10;&#10;Description automatically generated"/>
-            <wp:cNvGraphicFramePr>
-              <a:graphicFrameLocks xmlns:a="http://schemas.openxmlformats.org/drawingml/2006/main" noChangeAspect="1"/>
-            </wp:cNvGraphicFramePr>
-            <a:graphic xmlns:a="http://schemas.openxmlformats.org/drawingml/2006/main">
-              <a:graphicData uri="http://schemas.openxmlformats.org/drawingml/2006/picture">
-                <pic:pic xmlns:pic="http://schemas.openxmlformats.org/drawingml/2006/picture">
-                  <pic:nvPicPr>
-                    <pic:cNvPr id="0" name=""/>
-                    <pic:cNvPicPr/>
-                  </pic:nvPicPr>
-                  <pic:blipFill>
-                    <a:blip r:embed="rId24">
-                      <a:extLst>
-                        <a:ext uri="{28A0092B-C50C-407E-A947-70E740481C1C}">
-                          <a14:useLocalDpi xmlns:a14="http://schemas.microsoft.com/office/drawing/2010/main" val="0"/>
-                        </a:ext>
-                      </a:extLst>
-                    </a:blip>
-                    <a:stretch>
-                      <a:fillRect/>
-                    </a:stretch>
-                  </pic:blipFill>
-                  <pic:spPr>
-                    <a:xfrm>
-                      <a:off x="0" y="0"/>
                       <a:ext cx="5943600" cy="5762626"/>
                     </a:xfrm>
                     <a:prstGeom prst="rect">
@@ -5287,7 +5285,7 @@
       <w:r>
         <w:t xml:space="preserve">GitHub </w:t>
       </w:r>
-      <w:hyperlink r:id="rId25">
+      <w:hyperlink r:id="rId24">
         <w:r>
           <w:rPr>
             <w:rStyle w:val="Hyperlink"/>
@@ -5399,7 +5397,7 @@
                     <pic:cNvPicPr/>
                   </pic:nvPicPr>
                   <pic:blipFill>
-                    <a:blip r:embed="rId26">
+                    <a:blip r:embed="rId25">
                       <a:extLst>
                         <a:ext uri="{28A0092B-C50C-407E-A947-70E740481C1C}">
                           <a14:useLocalDpi xmlns:a14="http://schemas.microsoft.com/office/drawing/2010/main" val="0"/>
@@ -5471,7 +5469,7 @@
                     <pic:cNvPicPr/>
                   </pic:nvPicPr>
                   <pic:blipFill>
-                    <a:blip r:embed="rId27">
+                    <a:blip r:embed="rId26">
                       <a:extLst>
                         <a:ext uri="{28A0092B-C50C-407E-A947-70E740481C1C}">
                           <a14:useLocalDpi xmlns:a14="http://schemas.microsoft.com/office/drawing/2010/main" val="0"/>
@@ -5605,7 +5603,7 @@
                     <pic:cNvPicPr/>
                   </pic:nvPicPr>
                   <pic:blipFill>
-                    <a:blip r:embed="rId28">
+                    <a:blip r:embed="rId27">
                       <a:extLst>
                         <a:ext uri="{28A0092B-C50C-407E-A947-70E740481C1C}">
                           <a14:useLocalDpi xmlns:a14="http://schemas.microsoft.com/office/drawing/2010/main" val="0"/>
@@ -6151,7 +6149,7 @@
       </w:r>
     </w:p>
     <w:sectPr>
-      <w:headerReference w:type="default" r:id="rId29"/>
+      <w:headerReference w:type="default" r:id="rId28"/>
       <w:footnotePr>
         <w:numRestart w:val="eachSect"/>
       </w:footnotePr>
@@ -6182,16 +6180,6 @@
     </w:p>
   </w:endnote>
 </w:endnotes>
-</file>
-
-<file path=word/footer1.xml><?xml version="1.0" encoding="utf-8"?>
-<w:ftr xmlns:wpc="http://schemas.microsoft.com/office/word/2010/wordprocessingCanvas" xmlns:cx="http://schemas.microsoft.com/office/drawing/2014/chartex" xmlns:cx1="http://schemas.microsoft.com/office/drawing/2015/9/8/chartex" xmlns:cx2="http://schemas.microsoft.com/office/drawing/2015/10/21/chartex" xmlns:cx3="http://schemas.microsoft.com/office/drawing/2016/5/9/chartex" xmlns:cx4="http://schemas.microsoft.com/office/drawing/2016/5/10/chartex" xmlns:cx5="http://schemas.microsoft.com/office/drawing/2016/5/11/chartex" xmlns:cx6="http://schemas.microsoft.com/office/drawing/2016/5/12/chartex" xmlns:cx7="http://schemas.microsoft.com/office/drawing/2016/5/13/chartex" xmlns:cx8="http://schemas.microsoft.com/office/drawing/2016/5/14/chartex" xmlns:mc="http://schemas.openxmlformats.org/markup-compatibility/2006" xmlns:aink="http://schemas.microsoft.com/office/drawing/2016/ink" xmlns:am3d="http://schemas.microsoft.com/office/drawing/2017/model3d" xmlns:o="urn:schemas-microsoft-com:office:office" xmlns:oel="http://schemas.microsoft.com/office/2019/extlst" xmlns:r="http://schemas.openxmlformats.org/officeDocument/2006/relationships" xmlns:m="http://schemas.openxmlformats.org/officeDocument/2006/math" xmlns:v="urn:schemas-microsoft-com:vml" xmlns:wp14="http://schemas.microsoft.com/office/word/2010/wordprocessingDrawing" xmlns:wp="http://schemas.openxmlformats.org/drawingml/2006/wordprocessingDrawing" xmlns:w10="urn:schemas-microsoft-com:office:word" xmlns:w="http://schemas.openxmlformats.org/wordprocessingml/2006/main" xmlns:w14="http://schemas.microsoft.com/office/word/2010/wordml" xmlns:w15="http://schemas.microsoft.com/office/word/2012/wordml" xmlns:w16cex="http://schemas.microsoft.com/office/word/2018/wordml/cex" xmlns:w16cid="http://schemas.microsoft.com/office/word/2016/wordml/cid" xmlns:w16="http://schemas.microsoft.com/office/word/2018/wordml" xmlns:w16du="http://schemas.microsoft.com/office/word/2023/wordml/word16du" xmlns:w16sdtdh="http://schemas.microsoft.com/office/word/2020/wordml/sdtdatahash" xmlns:w16se="http://schemas.microsoft.com/office/word/2015/wordml/symex" xmlns:wpg="http://schemas.microsoft.com/office/word/2010/wordprocessingGroup" xmlns:wpi="http://schemas.microsoft.com/office/word/2010/wordprocessingInk" xmlns:wne="http://schemas.microsoft.com/office/word/2006/wordml" xmlns:wps="http://schemas.microsoft.com/office/word/2010/wordprocessingShape" mc:Ignorable="w14 w15 w16se w16cid w16 w16cex w16sdtdh w16du wp14">
-  <w:p>
-    <w:pPr>
-      <w:pStyle w:val="Footer"/>
-    </w:pPr>
-  </w:p>
-</w:ftr>
 </file>
 
 <file path=word/footnotes.xml><?xml version="1.0" encoding="utf-8"?>

</xml_diff>